<commit_message>
Poprawki w odsyłaczach, justowanie
</commit_message>
<xml_diff>
--- a/_Dokumentacja/Dokumentacja.docx
+++ b/_Dokumentacja/Dokumentacja.docx
@@ -295,7 +295,7 @@
           <w:r>
             <w:fldChar w:fldCharType="separate"/>
           </w:r>
-          <w:hyperlink w:anchor="_Toc471649035" w:history="1">
+          <w:hyperlink w:anchor="_Toc471654312" w:history="1">
             <w:r>
               <w:rPr>
                 <w:rStyle w:val="Hipercze"/>
@@ -338,7 +338,7 @@
                 <w:noProof/>
                 <w:webHidden/>
               </w:rPr>
-              <w:instrText xml:space="preserve"> PAGEREF _Toc471649035 \h </w:instrText>
+              <w:instrText xml:space="preserve"> PAGEREF _Toc471654312 \h </w:instrText>
             </w:r>
             <w:r>
               <w:rPr>
@@ -383,7 +383,7 @@
               <w:lang w:eastAsia="pl-PL"/>
             </w:rPr>
           </w:pPr>
-          <w:hyperlink w:anchor="_Toc471649036" w:history="1">
+          <w:hyperlink w:anchor="_Toc471654313" w:history="1">
             <w:r>
               <w:rPr>
                 <w:rStyle w:val="Hipercze"/>
@@ -426,7 +426,7 @@
                 <w:noProof/>
                 <w:webHidden/>
               </w:rPr>
-              <w:instrText xml:space="preserve"> PAGEREF _Toc471649036 \h </w:instrText>
+              <w:instrText xml:space="preserve"> PAGEREF _Toc471654313 \h </w:instrText>
             </w:r>
             <w:r>
               <w:rPr>
@@ -470,7 +470,7 @@
               <w:lang w:eastAsia="pl-PL"/>
             </w:rPr>
           </w:pPr>
-          <w:hyperlink w:anchor="_Toc471649037" w:history="1">
+          <w:hyperlink w:anchor="_Toc471654314" w:history="1">
             <w:r>
               <w:rPr>
                 <w:rStyle w:val="Hipercze"/>
@@ -497,7 +497,7 @@
                 <w:noProof/>
                 <w:webHidden/>
               </w:rPr>
-              <w:instrText xml:space="preserve"> PAGEREF _Toc471649037 \h </w:instrText>
+              <w:instrText xml:space="preserve"> PAGEREF _Toc471654314 \h </w:instrText>
             </w:r>
             <w:r>
               <w:rPr>
@@ -541,7 +541,7 @@
               <w:lang w:eastAsia="pl-PL"/>
             </w:rPr>
           </w:pPr>
-          <w:hyperlink w:anchor="_Toc471649038" w:history="1">
+          <w:hyperlink w:anchor="_Toc471654315" w:history="1">
             <w:r>
               <w:rPr>
                 <w:rStyle w:val="Hipercze"/>
@@ -568,7 +568,7 @@
                 <w:noProof/>
                 <w:webHidden/>
               </w:rPr>
-              <w:instrText xml:space="preserve"> PAGEREF _Toc471649038 \h </w:instrText>
+              <w:instrText xml:space="preserve"> PAGEREF _Toc471654315 \h </w:instrText>
             </w:r>
             <w:r>
               <w:rPr>
@@ -612,7 +612,7 @@
               <w:lang w:eastAsia="pl-PL"/>
             </w:rPr>
           </w:pPr>
-          <w:hyperlink w:anchor="_Toc471649039" w:history="1">
+          <w:hyperlink w:anchor="_Toc471654316" w:history="1">
             <w:r>
               <w:rPr>
                 <w:rStyle w:val="Hipercze"/>
@@ -639,7 +639,7 @@
                 <w:noProof/>
                 <w:webHidden/>
               </w:rPr>
-              <w:instrText xml:space="preserve"> PAGEREF _Toc471649039 \h </w:instrText>
+              <w:instrText xml:space="preserve"> PAGEREF _Toc471654316 \h </w:instrText>
             </w:r>
             <w:r>
               <w:rPr>
@@ -683,7 +683,7 @@
               <w:lang w:eastAsia="pl-PL"/>
             </w:rPr>
           </w:pPr>
-          <w:hyperlink w:anchor="_Toc471649040" w:history="1">
+          <w:hyperlink w:anchor="_Toc471654317" w:history="1">
             <w:r>
               <w:rPr>
                 <w:rStyle w:val="Hipercze"/>
@@ -710,7 +710,7 @@
                 <w:noProof/>
                 <w:webHidden/>
               </w:rPr>
-              <w:instrText xml:space="preserve"> PAGEREF _Toc471649040 \h </w:instrText>
+              <w:instrText xml:space="preserve"> PAGEREF _Toc471654317 \h </w:instrText>
             </w:r>
             <w:r>
               <w:rPr>
@@ -755,7 +755,7 @@
               <w:lang w:eastAsia="pl-PL"/>
             </w:rPr>
           </w:pPr>
-          <w:hyperlink w:anchor="_Toc471649041" w:history="1">
+          <w:hyperlink w:anchor="_Toc471654318" w:history="1">
             <w:r>
               <w:rPr>
                 <w:rStyle w:val="Hipercze"/>
@@ -798,7 +798,7 @@
                 <w:noProof/>
                 <w:webHidden/>
               </w:rPr>
-              <w:instrText xml:space="preserve"> PAGEREF _Toc471649041 \h </w:instrText>
+              <w:instrText xml:space="preserve"> PAGEREF _Toc471654318 \h </w:instrText>
             </w:r>
             <w:r>
               <w:rPr>
@@ -842,7 +842,7 @@
               <w:lang w:eastAsia="pl-PL"/>
             </w:rPr>
           </w:pPr>
-          <w:hyperlink w:anchor="_Toc471649042" w:history="1">
+          <w:hyperlink w:anchor="_Toc471654319" w:history="1">
             <w:r>
               <w:rPr>
                 <w:rStyle w:val="Hipercze"/>
@@ -869,7 +869,7 @@
                 <w:noProof/>
                 <w:webHidden/>
               </w:rPr>
-              <w:instrText xml:space="preserve"> PAGEREF _Toc471649042 \h </w:instrText>
+              <w:instrText xml:space="preserve"> PAGEREF _Toc471654319 \h </w:instrText>
             </w:r>
             <w:r>
               <w:rPr>
@@ -913,7 +913,7 @@
               <w:lang w:eastAsia="pl-PL"/>
             </w:rPr>
           </w:pPr>
-          <w:hyperlink w:anchor="_Toc471649043" w:history="1">
+          <w:hyperlink w:anchor="_Toc471654320" w:history="1">
             <w:r>
               <w:rPr>
                 <w:rStyle w:val="Hipercze"/>
@@ -940,7 +940,7 @@
                 <w:noProof/>
                 <w:webHidden/>
               </w:rPr>
-              <w:instrText xml:space="preserve"> PAGEREF _Toc471649043 \h </w:instrText>
+              <w:instrText xml:space="preserve"> PAGEREF _Toc471654320 \h </w:instrText>
             </w:r>
             <w:r>
               <w:rPr>
@@ -985,7 +985,7 @@
               <w:lang w:eastAsia="pl-PL"/>
             </w:rPr>
           </w:pPr>
-          <w:hyperlink w:anchor="_Toc471649044" w:history="1">
+          <w:hyperlink w:anchor="_Toc471654321" w:history="1">
             <w:r>
               <w:rPr>
                 <w:rStyle w:val="Hipercze"/>
@@ -1028,7 +1028,7 @@
                 <w:noProof/>
                 <w:webHidden/>
               </w:rPr>
-              <w:instrText xml:space="preserve"> PAGEREF _Toc471649044 \h </w:instrText>
+              <w:instrText xml:space="preserve"> PAGEREF _Toc471654321 \h </w:instrText>
             </w:r>
             <w:r>
               <w:rPr>
@@ -1072,7 +1072,7 @@
               <w:lang w:eastAsia="pl-PL"/>
             </w:rPr>
           </w:pPr>
-          <w:hyperlink w:anchor="_Toc471649045" w:history="1">
+          <w:hyperlink w:anchor="_Toc471654322" w:history="1">
             <w:r>
               <w:rPr>
                 <w:rStyle w:val="Hipercze"/>
@@ -1099,7 +1099,7 @@
                 <w:noProof/>
                 <w:webHidden/>
               </w:rPr>
-              <w:instrText xml:space="preserve"> PAGEREF _Toc471649045 \h </w:instrText>
+              <w:instrText xml:space="preserve"> PAGEREF _Toc471654322 \h </w:instrText>
             </w:r>
             <w:r>
               <w:rPr>
@@ -1143,7 +1143,7 @@
               <w:lang w:eastAsia="pl-PL"/>
             </w:rPr>
           </w:pPr>
-          <w:hyperlink w:anchor="_Toc471649046" w:history="1">
+          <w:hyperlink w:anchor="_Toc471654323" w:history="1">
             <w:r>
               <w:rPr>
                 <w:rStyle w:val="Hipercze"/>
@@ -1170,7 +1170,7 @@
                 <w:noProof/>
                 <w:webHidden/>
               </w:rPr>
-              <w:instrText xml:space="preserve"> PAGEREF _Toc471649046 \h </w:instrText>
+              <w:instrText xml:space="preserve"> PAGEREF _Toc471654323 \h </w:instrText>
             </w:r>
             <w:r>
               <w:rPr>
@@ -1215,7 +1215,7 @@
               <w:lang w:eastAsia="pl-PL"/>
             </w:rPr>
           </w:pPr>
-          <w:hyperlink w:anchor="_Toc471649047" w:history="1">
+          <w:hyperlink w:anchor="_Toc471654324" w:history="1">
             <w:r>
               <w:rPr>
                 <w:rStyle w:val="Hipercze"/>
@@ -1258,7 +1258,7 @@
                 <w:noProof/>
                 <w:webHidden/>
               </w:rPr>
-              <w:instrText xml:space="preserve"> PAGEREF _Toc471649047 \h </w:instrText>
+              <w:instrText xml:space="preserve"> PAGEREF _Toc471654324 \h </w:instrText>
             </w:r>
             <w:r>
               <w:rPr>
@@ -1303,7 +1303,7 @@
               <w:lang w:eastAsia="pl-PL"/>
             </w:rPr>
           </w:pPr>
-          <w:hyperlink w:anchor="_Toc471649048" w:history="1">
+          <w:hyperlink w:anchor="_Toc471654325" w:history="1">
             <w:r>
               <w:rPr>
                 <w:rStyle w:val="Hipercze"/>
@@ -1346,7 +1346,7 @@
                 <w:noProof/>
                 <w:webHidden/>
               </w:rPr>
-              <w:instrText xml:space="preserve"> PAGEREF _Toc471649048 \h </w:instrText>
+              <w:instrText xml:space="preserve"> PAGEREF _Toc471654325 \h </w:instrText>
             </w:r>
             <w:r>
               <w:rPr>
@@ -1390,7 +1390,7 @@
               <w:lang w:eastAsia="pl-PL"/>
             </w:rPr>
           </w:pPr>
-          <w:hyperlink w:anchor="_Toc471649049" w:history="1">
+          <w:hyperlink w:anchor="_Toc471654326" w:history="1">
             <w:r>
               <w:rPr>
                 <w:rStyle w:val="Hipercze"/>
@@ -1417,7 +1417,7 @@
                 <w:noProof/>
                 <w:webHidden/>
               </w:rPr>
-              <w:instrText xml:space="preserve"> PAGEREF _Toc471649049 \h </w:instrText>
+              <w:instrText xml:space="preserve"> PAGEREF _Toc471654326 \h </w:instrText>
             </w:r>
             <w:r>
               <w:rPr>
@@ -1461,7 +1461,7 @@
               <w:lang w:eastAsia="pl-PL"/>
             </w:rPr>
           </w:pPr>
-          <w:hyperlink w:anchor="_Toc471649050" w:history="1">
+          <w:hyperlink w:anchor="_Toc471654327" w:history="1">
             <w:r>
               <w:rPr>
                 <w:rStyle w:val="Hipercze"/>
@@ -1488,7 +1488,7 @@
                 <w:noProof/>
                 <w:webHidden/>
               </w:rPr>
-              <w:instrText xml:space="preserve"> PAGEREF _Toc471649050 \h </w:instrText>
+              <w:instrText xml:space="preserve"> PAGEREF _Toc471654327 \h </w:instrText>
             </w:r>
             <w:r>
               <w:rPr>
@@ -1532,7 +1532,7 @@
               <w:lang w:eastAsia="pl-PL"/>
             </w:rPr>
           </w:pPr>
-          <w:hyperlink w:anchor="_Toc471649051" w:history="1">
+          <w:hyperlink w:anchor="_Toc471654328" w:history="1">
             <w:r>
               <w:rPr>
                 <w:rStyle w:val="Hipercze"/>
@@ -1559,7 +1559,7 @@
                 <w:noProof/>
                 <w:webHidden/>
               </w:rPr>
-              <w:instrText xml:space="preserve"> PAGEREF _Toc471649051 \h </w:instrText>
+              <w:instrText xml:space="preserve"> PAGEREF _Toc471654328 \h </w:instrText>
             </w:r>
             <w:r>
               <w:rPr>
@@ -1603,7 +1603,7 @@
               <w:lang w:eastAsia="pl-PL"/>
             </w:rPr>
           </w:pPr>
-          <w:hyperlink w:anchor="_Toc471649052" w:history="1">
+          <w:hyperlink w:anchor="_Toc471654329" w:history="1">
             <w:r>
               <w:rPr>
                 <w:rStyle w:val="Hipercze"/>
@@ -1630,7 +1630,7 @@
                 <w:noProof/>
                 <w:webHidden/>
               </w:rPr>
-              <w:instrText xml:space="preserve"> PAGEREF _Toc471649052 \h </w:instrText>
+              <w:instrText xml:space="preserve"> PAGEREF _Toc471654329 \h </w:instrText>
             </w:r>
             <w:r>
               <w:rPr>
@@ -1674,7 +1674,7 @@
               <w:lang w:eastAsia="pl-PL"/>
             </w:rPr>
           </w:pPr>
-          <w:hyperlink w:anchor="_Toc471649053" w:history="1">
+          <w:hyperlink w:anchor="_Toc471654330" w:history="1">
             <w:r>
               <w:rPr>
                 <w:rStyle w:val="Hipercze"/>
@@ -1701,7 +1701,7 @@
                 <w:noProof/>
                 <w:webHidden/>
               </w:rPr>
-              <w:instrText xml:space="preserve"> PAGEREF _Toc471649053 \h </w:instrText>
+              <w:instrText xml:space="preserve"> PAGEREF _Toc471654330 \h </w:instrText>
             </w:r>
             <w:r>
               <w:rPr>
@@ -1760,7 +1760,7 @@
         </w:numPr>
         <w:outlineLvl w:val="0"/>
       </w:pPr>
-      <w:bookmarkStart w:id="0" w:name="_Toc471649035"/>
+      <w:bookmarkStart w:id="0" w:name="_Toc471654312"/>
       <w:r>
         <w:lastRenderedPageBreak/>
         <w:t>WSTĘP</w:t>
@@ -1775,9 +1775,18 @@
     <w:p>
       <w:pPr>
         <w:ind w:firstLine="708"/>
-      </w:pPr>
-      <w:r>
-        <w:t>Celem niniejszej pracy jest zaprojektowanie w programie Just In Mind interfejsu do tworzenia i zarządzania wirtualną listą zakupów. Projekt dzieli się na dwie wersje –</w:t>
+        <w:jc w:val="both"/>
+      </w:pPr>
+      <w:r>
+        <w:t xml:space="preserve">Celem niniejszej pracy jest zaprojektowanie w programie Just In </w:t>
+      </w:r>
+      <w:proofErr w:type="spellStart"/>
+      <w:r>
+        <w:t>Mind</w:t>
+      </w:r>
+      <w:proofErr w:type="spellEnd"/>
+      <w:r>
+        <w:t xml:space="preserve"> interfejsu do tworzenia i zarządzania wirtualną listą zakupów. Projekt dzieli się na dwie wersje –</w:t>
       </w:r>
       <w:r>
         <w:t xml:space="preserve"> d</w:t>
@@ -1836,7 +1845,7 @@
         <w:outlineLvl w:val="0"/>
       </w:pPr>
       <w:bookmarkStart w:id="1" w:name="_Ref471646954"/>
-      <w:bookmarkStart w:id="2" w:name="_Toc471649036"/>
+      <w:bookmarkStart w:id="2" w:name="_Toc471654313"/>
       <w:r>
         <w:t>WYMAGANIA FUNKCJONALNE I NIEFUNKCJONALNE</w:t>
       </w:r>
@@ -1854,7 +1863,7 @@
         <w:pStyle w:val="Podtytu"/>
         <w:outlineLvl w:val="1"/>
       </w:pPr>
-      <w:bookmarkStart w:id="3" w:name="_Toc471649037"/>
+      <w:bookmarkStart w:id="3" w:name="_Toc471654314"/>
       <w:r>
         <w:t>2.1 Wymagania funkcjonalne</w:t>
       </w:r>
@@ -1864,6 +1873,9 @@
       <w:bookmarkEnd w:id="3"/>
     </w:p>
     <w:p>
+      <w:pPr>
+        <w:jc w:val="both"/>
+      </w:pPr>
       <w:r>
         <w:tab/>
       </w:r>
@@ -1923,11 +1935,17 @@
       </w:r>
     </w:p>
     <w:p>
+      <w:pPr>
+        <w:jc w:val="both"/>
+      </w:pPr>
       <w:r>
         <w:tab/>
       </w:r>
     </w:p>
     <w:p>
+      <w:pPr>
+        <w:jc w:val="both"/>
+      </w:pPr>
       <w:r>
         <w:tab/>
       </w:r>
@@ -2023,11 +2041,17 @@
       </w:r>
     </w:p>
     <w:p>
+      <w:pPr>
+        <w:jc w:val="both"/>
+      </w:pPr>
       <w:r>
         <w:tab/>
       </w:r>
     </w:p>
     <w:p>
+      <w:pPr>
+        <w:jc w:val="both"/>
+      </w:pPr>
       <w:r>
         <w:tab/>
         <w:t>P</w:t>
@@ -2084,11 +2108,11 @@
         <w:t xml:space="preserve">zamawianych </w:t>
       </w:r>
       <w:r>
-        <w:t xml:space="preserve">egzemplarzy </w:t>
+        <w:t xml:space="preserve">egzemplarzy oraz dodania ich </w:t>
       </w:r>
       <w:r>
         <w:lastRenderedPageBreak/>
-        <w:t xml:space="preserve">oraz dodania ich do </w:t>
+        <w:t xml:space="preserve">do </w:t>
       </w:r>
       <w:r>
         <w:t>koszyka zakupów.</w:t>
@@ -2106,292 +2130,311 @@
         <w:t>wykres analizy zmienności ceny.</w:t>
       </w:r>
     </w:p>
+    <w:p>
+      <w:pPr>
+        <w:jc w:val="both"/>
+      </w:pPr>
+    </w:p>
+    <w:p>
+      <w:pPr>
+        <w:jc w:val="both"/>
+      </w:pPr>
+      <w:r>
+        <w:tab/>
+      </w:r>
+      <w:r>
+        <w:t>C</w:t>
+      </w:r>
+      <w:r>
+        <w:t xml:space="preserve">zęścią </w:t>
+      </w:r>
+      <w:r>
+        <w:t>aplikacji jest</w:t>
+      </w:r>
+      <w:r>
+        <w:t xml:space="preserve"> k</w:t>
+      </w:r>
+      <w:r>
+        <w:t xml:space="preserve">oszyk zakupów, do którego </w:t>
+      </w:r>
+      <w:r>
+        <w:t>dodaje się</w:t>
+      </w:r>
+      <w:r>
+        <w:t xml:space="preserve"> przeglądane gry z zamiarem ich kupna.</w:t>
+      </w:r>
+      <w:r>
+        <w:t xml:space="preserve"> Na górze podstrony z koszykiem znajduje się całkowity kosz zamówienia.</w:t>
+      </w:r>
+      <w:r>
+        <w:t xml:space="preserve"> </w:t>
+      </w:r>
+      <w:r>
+        <w:t xml:space="preserve">Na nagłówku widocznym na </w:t>
+      </w:r>
+      <w:r>
+        <w:t xml:space="preserve">każdej ze stron wyświetlony jest </w:t>
+      </w:r>
+      <w:r>
+        <w:t xml:space="preserve">odnośnik pozwalający na przejście do koszyka, dodatkowo pokazujący aktualną wartość zamówienia. </w:t>
+      </w:r>
+      <w:r>
+        <w:t>Na stronie</w:t>
+      </w:r>
+      <w:r>
+        <w:t xml:space="preserve"> realizacji zakupu wybranych produktów wyświetlane są informacje nt. wybranych tytułów</w:t>
+      </w:r>
+      <w:r>
+        <w:t xml:space="preserve"> (miniatura okładki, nazwa, platforma, cena, liczba wybranych egzemplarzy</w:t>
+      </w:r>
+      <w:r>
+        <w:t xml:space="preserve"> oraz wartość</w:t>
+      </w:r>
+      <w:r>
+        <w:t xml:space="preserve"> zamówienia</w:t>
+      </w:r>
+      <w:r>
+        <w:t xml:space="preserve"> tej pozycji</w:t>
+      </w:r>
+      <w:r>
+        <w:t>)</w:t>
+      </w:r>
+      <w:r>
+        <w:t xml:space="preserve">, możliwa jest edycja liczby wybranych </w:t>
+      </w:r>
+      <w:r>
+        <w:t>kopii</w:t>
+      </w:r>
+      <w:r>
+        <w:t xml:space="preserve"> każdej z pozycji oraz usunięcie jej z zamówienia. Po </w:t>
+      </w:r>
+      <w:r>
+        <w:t>zaakceptowaniu koszyka oraz wybran</w:t>
+      </w:r>
+      <w:r>
+        <w:t>iu</w:t>
+      </w:r>
+      <w:r>
+        <w:t xml:space="preserve"> opcji „</w:t>
+      </w:r>
+      <w:r>
+        <w:t>realizuj za</w:t>
+      </w:r>
+      <w:r>
+        <w:t>mówienie”</w:t>
+      </w:r>
+      <w:r>
+        <w:t xml:space="preserve"> wybierana jest metoda płatności oraz podawane szczegóły dot. dostarczenia przesyłki.</w:t>
+      </w:r>
+      <w:r>
+        <w:t xml:space="preserve"> Drugą z dostępnych możliwości jest kontynuowanie zakupów, przy której wybraniu koszyk</w:t>
+      </w:r>
+      <w:r>
+        <w:t xml:space="preserve"> zakupów</w:t>
+      </w:r>
+      <w:r>
+        <w:t xml:space="preserve"> zostaje niezmienny</w:t>
+      </w:r>
+      <w:r>
+        <w:t>, a użytkownik jest przenoszony na podstronę z listą gier</w:t>
+      </w:r>
+      <w:r>
+        <w:t>.</w:t>
+      </w:r>
+      <w:r>
+        <w:t xml:space="preserve"> Funkcjonalność aplikacji, do</w:t>
+      </w:r>
+      <w:r>
+        <w:t xml:space="preserve"> której można przejść z podstrony realizacji zakupu wybranych produktów </w:t>
+      </w:r>
+      <w:r>
+        <w:t>to</w:t>
+      </w:r>
+      <w:r>
+        <w:t xml:space="preserve"> historia zakupów, czyli lista wszystkiego, co zostało zakupione w danym dniu, wraz z liczbą egzemplarzy każdej z pozycji, sumą całkowitą zamówień oraz całkowitą kwotą, jaką użytkownicy wydali w danym dniu w sklepie.</w:t>
+      </w:r>
+    </w:p>
+    <w:p>
+      <w:pPr>
+        <w:jc w:val="both"/>
+      </w:pPr>
+    </w:p>
+    <w:p>
+      <w:pPr>
+        <w:jc w:val="both"/>
+      </w:pPr>
+      <w:r>
+        <w:tab/>
+      </w:r>
+      <w:r>
+        <w:t xml:space="preserve">Zaakceptowanie koszyka i realizacja transakcji rozpoczyna się od wybrania metody </w:t>
+      </w:r>
+      <w:r>
+        <w:t>dostarczenia</w:t>
+      </w:r>
+      <w:r>
+        <w:t xml:space="preserve"> zakupów</w:t>
+      </w:r>
+      <w:r>
+        <w:t xml:space="preserve">, przy czym dostępne są 3 możliwości. </w:t>
+      </w:r>
+      <w:r>
+        <w:t xml:space="preserve">Pierwszą z nich jest przesłanie </w:t>
+      </w:r>
+      <w:r>
+        <w:t>klucz</w:t>
+      </w:r>
+      <w:r>
+        <w:t>a</w:t>
+      </w:r>
+      <w:r>
+        <w:t xml:space="preserve"> produktu na podany adres e-mail, drugą odbiór w sklepie stacjonarnym, ostatnia to natomiast standardowa przesyłka. </w:t>
+      </w:r>
+      <w:r>
+        <w:t xml:space="preserve">Obok każdego ze sposobów </w:t>
+      </w:r>
+      <w:r>
+        <w:t>dostarczenia wyświetlany jest czas oczekiwania oraz koszt wybranej metody.</w:t>
+      </w:r>
+      <w:r>
+        <w:t xml:space="preserve"> </w:t>
+      </w:r>
+      <w:r>
+        <w:t>Widoczna jest także wartość zamówien</w:t>
+      </w:r>
+      <w:r>
+        <w:t>ia powiększon</w:t>
+      </w:r>
+      <w:r>
+        <w:t>a</w:t>
+      </w:r>
+      <w:r>
+        <w:t xml:space="preserve"> o koszty transportowe.</w:t>
+      </w:r>
+      <w:r>
+        <w:t xml:space="preserve"> Po wybraniu</w:t>
+      </w:r>
+      <w:r>
+        <w:t xml:space="preserve"> </w:t>
+      </w:r>
+      <w:r>
+        <w:t>m</w:t>
+      </w:r>
+      <w:r>
+        <w:t>e</w:t>
+      </w:r>
+      <w:r>
+        <w:t>tody</w:t>
+      </w:r>
+      <w:r>
+        <w:t xml:space="preserve"> wysłania kluczy do gier na adres e-mail użytkownik jest proszony o podanie tego adresu, natomiast </w:t>
+      </w:r>
+      <w:r>
+        <w:t>przy</w:t>
+      </w:r>
+      <w:r>
+        <w:t xml:space="preserve"> </w:t>
+      </w:r>
+      <w:r>
+        <w:t xml:space="preserve">odbiorze </w:t>
+      </w:r>
+      <w:r>
+        <w:t xml:space="preserve">w sklepie stacjonarnym </w:t>
+      </w:r>
+      <w:r>
+        <w:t xml:space="preserve">o wybór konkretnej lokalizacji. </w:t>
+      </w:r>
+      <w:r>
+        <w:t>Ostatni</w:t>
+      </w:r>
+      <w:r>
+        <w:t xml:space="preserve"> </w:t>
+      </w:r>
+      <w:r>
+        <w:t>etap</w:t>
+      </w:r>
+      <w:r>
+        <w:t xml:space="preserve"> </w:t>
+      </w:r>
+      <w:r>
+        <w:t>realizacji transakcji</w:t>
+      </w:r>
+      <w:r>
+        <w:t xml:space="preserve"> to płatność kartą płatniczą.</w:t>
+      </w:r>
+      <w:r>
+        <w:t xml:space="preserve"> Użytkownik podaje numer karty, datę </w:t>
+      </w:r>
+      <w:r>
+        <w:t>jej wygaśnięcia oraz dan</w:t>
+      </w:r>
+      <w:r>
+        <w:t xml:space="preserve">e posiadacza. </w:t>
+      </w:r>
+      <w:r>
+        <w:t>Do tego momentu można</w:t>
+      </w:r>
+      <w:r>
+        <w:t xml:space="preserve"> jeszcze zrezygnować</w:t>
+      </w:r>
+      <w:r>
+        <w:t>, natomiast</w:t>
+      </w:r>
+      <w:r>
+        <w:t xml:space="preserve"> </w:t>
+      </w:r>
+      <w:r>
+        <w:t>p</w:t>
+      </w:r>
+      <w:r>
+        <w:t>o zaakceptowaniu regulaminu</w:t>
+      </w:r>
+      <w:r>
+        <w:t xml:space="preserve"> i kliknięciu przycisku „zatwierdź” </w:t>
+      </w:r>
+      <w:r>
+        <w:t>zakupy zostają oficjalnie zrealizowane</w:t>
+      </w:r>
+      <w:r>
+        <w:t>, a koszyk opróż</w:t>
+      </w:r>
+      <w:r>
+        <w:t>niony</w:t>
+      </w:r>
+      <w:r>
+        <w:t>.</w:t>
+      </w:r>
+    </w:p>
     <w:p/>
     <w:p>
+      <w:pPr>
+        <w:jc w:val="both"/>
+      </w:pPr>
       <w:r>
         <w:tab/>
       </w:r>
       <w:r>
-        <w:t>C</w:t>
-      </w:r>
-      <w:r>
-        <w:t xml:space="preserve">zęścią </w:t>
-      </w:r>
-      <w:r>
-        <w:t>aplikacji jest</w:t>
-      </w:r>
-      <w:r>
-        <w:t xml:space="preserve"> k</w:t>
-      </w:r>
-      <w:r>
-        <w:t xml:space="preserve">oszyk zakupów, do którego </w:t>
-      </w:r>
-      <w:r>
-        <w:t>dodaje się</w:t>
-      </w:r>
-      <w:r>
-        <w:t xml:space="preserve"> przeglądane gry z zamiarem ich kupna.</w:t>
-      </w:r>
-      <w:r>
-        <w:t xml:space="preserve"> Na górze podstrony z koszykiem znajduje się całkowity kosz zamówienia.</w:t>
-      </w:r>
-      <w:r>
-        <w:t xml:space="preserve"> </w:t>
-      </w:r>
-      <w:r>
-        <w:t xml:space="preserve">Na nagłówku widocznym na </w:t>
-      </w:r>
-      <w:r>
-        <w:t xml:space="preserve">każdej ze stron wyświetlony jest </w:t>
-      </w:r>
-      <w:r>
-        <w:t xml:space="preserve">odnośnik pozwalający na przejście do koszyka, dodatkowo pokazujący aktualną wartość zamówienia. </w:t>
-      </w:r>
-      <w:r>
-        <w:t>Na stronie</w:t>
-      </w:r>
-      <w:r>
-        <w:t xml:space="preserve"> realizacji zakupu wybranych produktów wyświetlane są informacje nt. wybranych tytułów</w:t>
-      </w:r>
-      <w:r>
-        <w:t xml:space="preserve"> (miniatura okładki, nazwa, platforma, cena, liczba wybranych egzemplarzy</w:t>
-      </w:r>
-      <w:r>
-        <w:t xml:space="preserve"> oraz wartość</w:t>
-      </w:r>
-      <w:r>
-        <w:t xml:space="preserve"> zamówienia</w:t>
-      </w:r>
-      <w:r>
-        <w:t xml:space="preserve"> tej pozycji</w:t>
-      </w:r>
-      <w:r>
-        <w:t>)</w:t>
-      </w:r>
-      <w:r>
-        <w:t xml:space="preserve">, możliwa jest edycja liczby wybranych </w:t>
-      </w:r>
-      <w:r>
-        <w:t>kopii</w:t>
-      </w:r>
-      <w:r>
-        <w:t xml:space="preserve"> każdej z pozycji oraz usunięcie jej z zamówienia. Po </w:t>
-      </w:r>
-      <w:r>
-        <w:t>zaakceptowaniu koszyka oraz wybran</w:t>
-      </w:r>
-      <w:r>
-        <w:t>iu</w:t>
-      </w:r>
-      <w:r>
-        <w:t xml:space="preserve"> opcji „</w:t>
-      </w:r>
-      <w:r>
-        <w:t>realizuj za</w:t>
-      </w:r>
-      <w:r>
-        <w:t>mówienie”</w:t>
-      </w:r>
-      <w:r>
-        <w:t xml:space="preserve"> wybierana jest metoda płatności oraz podawane szczegóły dot. dostarczenia przesyłki.</w:t>
-      </w:r>
-      <w:r>
-        <w:t xml:space="preserve"> Drugą z dostępnych możliwości jest kontynuowanie zakupów, przy której wybraniu koszyk</w:t>
-      </w:r>
-      <w:r>
-        <w:t xml:space="preserve"> zakupów</w:t>
-      </w:r>
-      <w:r>
-        <w:t xml:space="preserve"> zostaje niezmienny</w:t>
-      </w:r>
-      <w:r>
-        <w:t>, a użytkownik jest przenoszony na podstronę z listą gier</w:t>
-      </w:r>
-      <w:r>
-        <w:t>.</w:t>
-      </w:r>
-      <w:r>
-        <w:t xml:space="preserve"> Funkcjonalność aplikacji, do</w:t>
-      </w:r>
-      <w:r>
-        <w:t xml:space="preserve"> której można przejść z podstrony realizacji zakupu wybranych produktów </w:t>
-      </w:r>
-      <w:r>
-        <w:t>to</w:t>
-      </w:r>
-      <w:r>
-        <w:t xml:space="preserve"> historia zakupów, czyli lista wszystkiego, co zostało zakupione w danym dniu, wraz z liczbą egzemplarzy każdej z pozycji, sumą całkowitą zamówień oraz całkowitą kwotą, jaką użytkownicy wydali w danym dniu w sklepie.</w:t>
-      </w:r>
-    </w:p>
-    <w:p/>
-    <w:p>
-      <w:r>
-        <w:tab/>
-      </w:r>
-      <w:r>
-        <w:t xml:space="preserve">Zaakceptowanie koszyka i realizacja transakcji rozpoczyna się od wybrania metody </w:t>
-      </w:r>
-      <w:r>
-        <w:t>dostarczenia</w:t>
-      </w:r>
-      <w:r>
-        <w:t xml:space="preserve"> zakupów</w:t>
-      </w:r>
-      <w:r>
-        <w:t xml:space="preserve">, przy czym dostępne są 3 możliwości. </w:t>
-      </w:r>
-      <w:r>
-        <w:t xml:space="preserve">Pierwszą z nich jest przesłanie </w:t>
-      </w:r>
-      <w:r>
-        <w:t>klucz</w:t>
-      </w:r>
-      <w:r>
-        <w:t>a</w:t>
-      </w:r>
-      <w:r>
-        <w:t xml:space="preserve"> produktu na podany adres e-mail, drugą odbiór w sklepie stacjonarnym, ostatnia to natomiast standardowa przesyłka. </w:t>
-      </w:r>
-      <w:r>
-        <w:t xml:space="preserve">Obok każdego ze sposobów </w:t>
-      </w:r>
-      <w:r>
-        <w:t>dostarczenia wyświetlany jest czas oczekiwania oraz koszt wybranej metody.</w:t>
-      </w:r>
-      <w:r>
-        <w:t xml:space="preserve"> </w:t>
-      </w:r>
-      <w:r>
-        <w:t>Widoczna jest także wartość zamówien</w:t>
-      </w:r>
-      <w:r>
-        <w:t>ia powiększon</w:t>
-      </w:r>
-      <w:r>
-        <w:t>a</w:t>
-      </w:r>
-      <w:r>
-        <w:t xml:space="preserve"> o koszty transportowe.</w:t>
-      </w:r>
-      <w:r>
-        <w:t xml:space="preserve"> Po wybraniu</w:t>
-      </w:r>
-      <w:r>
-        <w:t xml:space="preserve"> </w:t>
-      </w:r>
-      <w:r>
-        <w:t>m</w:t>
-      </w:r>
-      <w:r>
-        <w:t>e</w:t>
-      </w:r>
-      <w:r>
-        <w:t>tody</w:t>
-      </w:r>
-      <w:r>
-        <w:t xml:space="preserve"> wysłania kluczy do gier na adres e-mail użytkownik jest proszony o podanie tego adresu, natomiast </w:t>
-      </w:r>
-      <w:r>
-        <w:t>przy</w:t>
-      </w:r>
-      <w:r>
-        <w:t xml:space="preserve"> </w:t>
-      </w:r>
-      <w:r>
-        <w:t xml:space="preserve">odbiorze </w:t>
-      </w:r>
-      <w:r>
-        <w:t xml:space="preserve">w sklepie stacjonarnym </w:t>
-      </w:r>
-      <w:r>
-        <w:t xml:space="preserve">o wybór konkretnej lokalizacji. </w:t>
-      </w:r>
-      <w:r>
-        <w:t>Ostatni</w:t>
-      </w:r>
-      <w:r>
-        <w:t xml:space="preserve"> </w:t>
-      </w:r>
-      <w:r>
-        <w:t>etap</w:t>
-      </w:r>
-      <w:r>
-        <w:t xml:space="preserve"> </w:t>
-      </w:r>
-      <w:r>
-        <w:t>realizacji transakcji</w:t>
-      </w:r>
-      <w:r>
-        <w:t xml:space="preserve"> to płatność kartą płatniczą.</w:t>
-      </w:r>
-      <w:r>
-        <w:t xml:space="preserve"> Użytkownik podaje numer karty, datę </w:t>
-      </w:r>
-      <w:r>
-        <w:t>jej wygaśnięcia oraz dan</w:t>
-      </w:r>
-      <w:r>
-        <w:t xml:space="preserve">e posiadacza. </w:t>
-      </w:r>
-      <w:r>
-        <w:t>Do tego momentu można</w:t>
-      </w:r>
-      <w:r>
-        <w:t xml:space="preserve"> jeszcze zrezygnować</w:t>
-      </w:r>
-      <w:r>
-        <w:t>, natomiast</w:t>
-      </w:r>
-      <w:r>
-        <w:t xml:space="preserve"> </w:t>
-      </w:r>
-      <w:r>
-        <w:t>p</w:t>
-      </w:r>
-      <w:r>
-        <w:t>o zaakceptowaniu regulaminu</w:t>
-      </w:r>
-      <w:r>
-        <w:t xml:space="preserve"> i kliknięciu przycisku „zatwierdź” </w:t>
-      </w:r>
-      <w:r>
-        <w:t>zakupy zostają oficjalnie zrealizowane</w:t>
-      </w:r>
-      <w:r>
-        <w:t>, a koszyk opróż</w:t>
-      </w:r>
-      <w:r>
-        <w:t>niony</w:t>
-      </w:r>
-      <w:r>
-        <w:t>.</w:t>
-      </w:r>
-    </w:p>
-    <w:p/>
-    <w:p>
+        <w:t>Administrator posiada</w:t>
+      </w:r>
+      <w:r>
+        <w:t xml:space="preserve"> uprawnienia do zarządzania grami sprzedawanymi przez sklep, gatunkami tych gier oraz lokalizacjami sklepów stacjonarnych. Przez zarządzanie rozumie się możliwość dodawania, edycji oraz usuwan</w:t>
+      </w:r>
+      <w:r>
+        <w:t>i</w:t>
+      </w:r>
+      <w:r>
+        <w:t>a.</w:t>
+      </w:r>
+    </w:p>
+    <w:p>
+      <w:pPr>
+        <w:jc w:val="both"/>
+      </w:pPr>
       <w:r>
         <w:lastRenderedPageBreak/>
         <w:tab/>
       </w:r>
       <w:r>
-        <w:t>Administrator posiada</w:t>
-      </w:r>
-      <w:r>
-        <w:t xml:space="preserve"> uprawnienia do zarządzania grami sprzedawanymi przez sklep, gatunkami tych gier oraz lokalizacjami sklepów stacjonarnych. Przez zarządzanie rozumie się możliwość dodawania, edycji oraz usuwan</w:t>
-      </w:r>
-      <w:r>
-        <w:t>i</w:t>
-      </w:r>
-      <w:r>
-        <w:t>a.</w:t>
-      </w:r>
-    </w:p>
-    <w:p/>
-    <w:p>
-      <w:r>
-        <w:tab/>
-      </w:r>
-      <w:r>
         <w:t xml:space="preserve">Na stronie kontakt wyświetlana </w:t>
       </w:r>
       <w:r>
@@ -2413,8 +2456,15 @@
         <w:t xml:space="preserve"> przesyłki, dane kontaktowe oraz sekcję z odnośnikami do portali społecznościowych prowadzonych przez sklep.</w:t>
       </w:r>
     </w:p>
-    <w:p/>
-    <w:p>
+    <w:p>
+      <w:pPr>
+        <w:jc w:val="both"/>
+      </w:pPr>
+    </w:p>
+    <w:p>
+      <w:pPr>
+        <w:jc w:val="both"/>
+      </w:pPr>
       <w:r>
         <w:tab/>
         <w:t xml:space="preserve">Strona główna </w:t>
@@ -2442,6 +2492,7 @@
           <w:ilvl w:val="0"/>
           <w:numId w:val="2"/>
         </w:numPr>
+        <w:jc w:val="both"/>
       </w:pPr>
       <w:r>
         <w:t>listy top 10 najczęściej kupowanych produktów,</w:t>
@@ -2454,6 +2505,7 @@
           <w:ilvl w:val="0"/>
           <w:numId w:val="2"/>
         </w:numPr>
+        <w:jc w:val="both"/>
       </w:pPr>
       <w:r>
         <w:t xml:space="preserve">listę </w:t>
@@ -2469,6 +2521,7 @@
           <w:ilvl w:val="0"/>
           <w:numId w:val="2"/>
         </w:numPr>
+        <w:jc w:val="both"/>
       </w:pPr>
       <w:r>
         <w:t>top 10 najtańszych produktów,</w:t>
@@ -2481,6 +2534,7 @@
           <w:ilvl w:val="0"/>
           <w:numId w:val="2"/>
         </w:numPr>
+        <w:jc w:val="both"/>
       </w:pPr>
       <w:r>
         <w:t>średnią wartość zakupów,</w:t>
@@ -2493,6 +2547,7 @@
           <w:ilvl w:val="0"/>
           <w:numId w:val="2"/>
         </w:numPr>
+        <w:jc w:val="both"/>
       </w:pPr>
       <w:r>
         <w:t>wartość zakupów w podziale na miesiąc,</w:t>
@@ -2505,6 +2560,7 @@
           <w:ilvl w:val="0"/>
           <w:numId w:val="2"/>
         </w:numPr>
+        <w:jc w:val="both"/>
       </w:pPr>
       <w:r>
         <w:t>wartość zakupów w podziale na rok.</w:t>
@@ -2520,7 +2576,7 @@
         <w:pStyle w:val="Podtytu"/>
         <w:outlineLvl w:val="1"/>
       </w:pPr>
-      <w:bookmarkStart w:id="4" w:name="_Toc471649038"/>
+      <w:bookmarkStart w:id="4" w:name="_Toc471654315"/>
       <w:r>
         <w:t>2.2</w:t>
       </w:r>
@@ -2530,12 +2586,23 @@
       <w:bookmarkEnd w:id="4"/>
     </w:p>
     <w:p>
+      <w:pPr>
+        <w:jc w:val="both"/>
+      </w:pPr>
       <w:r>
         <w:tab/>
         <w:t xml:space="preserve">Do listy wymagań niefunkcjonalnych należy zaliczyć konieczność współdziałania </w:t>
       </w:r>
       <w:r>
-        <w:t>z najpopularniejszymi obecnie przeglądarkami na rynku – Google Chrome, Mozilla Firefox, Microsoft Edge, Internet Explorer, Safari oraz Opera.</w:t>
+        <w:t xml:space="preserve">z najpopularniejszymi obecnie przeglądarkami na rynku – Google Chrome, Mozilla </w:t>
+      </w:r>
+      <w:proofErr w:type="spellStart"/>
+      <w:r>
+        <w:t>Firefox</w:t>
+      </w:r>
+      <w:proofErr w:type="spellEnd"/>
+      <w:r>
+        <w:t>, Microsoft Edge, Internet Explorer, Safari oraz Opera.</w:t>
       </w:r>
       <w:r>
         <w:t xml:space="preserve"> </w:t>
@@ -2547,14 +2614,18 @@
         <w:t>różnej wielkości i rozdzielczości.</w:t>
       </w:r>
       <w:r>
-        <w:t xml:space="preserve"> </w:t>
-      </w:r>
-      <w:r>
-        <w:t>Aplikacja korzystać będzie z bazy danych SQL Server 2016 i współdzielić ją z wersją mobilną.</w:t>
-      </w:r>
-    </w:p>
-    <w:p/>
-    <w:p>
+        <w:t xml:space="preserve"> Aplikacja korzystać będzie z bazy danych SQL Server 2016 i współdzielić ją z wersją mobilną.</w:t>
+      </w:r>
+    </w:p>
+    <w:p>
+      <w:pPr>
+        <w:jc w:val="both"/>
+      </w:pPr>
+    </w:p>
+    <w:p>
+      <w:pPr>
+        <w:jc w:val="both"/>
+      </w:pPr>
       <w:r>
         <w:tab/>
         <w:t xml:space="preserve">Oprócz w/w należy jeszcze wymienić estetykę i intuicyjność interfejsu oraz łatwość użytkowania. </w:t>
@@ -2575,250 +2646,6 @@
     <w:p>
       <w:r>
         <w:tab/>
-      </w:r>
-    </w:p>
-    <w:p>
-      <w:pPr>
-        <w:pStyle w:val="Podtytu"/>
-        <w:outlineLvl w:val="1"/>
-      </w:pPr>
-      <w:bookmarkStart w:id="5" w:name="_Toc471649039"/>
-      <w:r>
-        <w:lastRenderedPageBreak/>
-        <w:t>2.3 Wymagania funkcjonalne – mobile</w:t>
-      </w:r>
-      <w:bookmarkEnd w:id="5"/>
-    </w:p>
-    <w:p>
-      <w:r>
-        <w:tab/>
-      </w:r>
-      <w:r>
-        <w:t xml:space="preserve">Aplikacja mobilna </w:t>
-      </w:r>
-      <w:r>
-        <w:t xml:space="preserve">jest </w:t>
-      </w:r>
-      <w:r>
-        <w:t xml:space="preserve">drugą z możliwości składania i realizacji zamówień dla klientów sklepu. </w:t>
-      </w:r>
-      <w:r>
-        <w:t>Jej podstawowymi funkcjonalnościami są wyświetlanie koszyka zakupów, dodawanie do niego produktów oraz składani</w:t>
-      </w:r>
-      <w:r>
-        <w:t>e</w:t>
-      </w:r>
-      <w:r>
-        <w:t xml:space="preserve"> zamówień</w:t>
-      </w:r>
-      <w:r>
-        <w:t>.</w:t>
-      </w:r>
-    </w:p>
-    <w:p>
-      <w:r>
-        <w:tab/>
-      </w:r>
-    </w:p>
-    <w:p>
-      <w:r>
-        <w:tab/>
-      </w:r>
-      <w:r>
-        <w:t xml:space="preserve">Lista </w:t>
-      </w:r>
-      <w:r>
-        <w:t>produktów zawiera tytuły gier wraz miniaturą okładki, gatunkiem, ceną, lokalizacją, w której można odebrać produkt</w:t>
-      </w:r>
-      <w:r>
-        <w:t xml:space="preserve"> oraz</w:t>
-      </w:r>
-      <w:r>
-        <w:t xml:space="preserve"> datą premiery pozycji</w:t>
-      </w:r>
-      <w:r>
-        <w:t>.</w:t>
-      </w:r>
-      <w:r>
-        <w:t xml:space="preserve"> </w:t>
-      </w:r>
-      <w:r>
-        <w:t>Każdą</w:t>
-      </w:r>
-      <w:r>
-        <w:t xml:space="preserve"> z </w:t>
-      </w:r>
-      <w:r>
-        <w:t>pozycji</w:t>
-      </w:r>
-      <w:r>
-        <w:t xml:space="preserve"> </w:t>
-      </w:r>
-      <w:r>
-        <w:t>można</w:t>
-      </w:r>
-      <w:r>
-        <w:t xml:space="preserve"> dodać na tym ekranie</w:t>
-      </w:r>
-      <w:r>
-        <w:t xml:space="preserve"> do koszy</w:t>
-      </w:r>
-      <w:r>
-        <w:t>ka zamówień.</w:t>
-      </w:r>
-    </w:p>
-    <w:p/>
-    <w:p>
-      <w:r>
-        <w:tab/>
-        <w:t xml:space="preserve">Ekran </w:t>
-      </w:r>
-      <w:r>
-        <w:t xml:space="preserve">koszyka zamówień oprócz listy dodanych pozycji (tytuł, miniatura okładki, platforma, cena, liczba wybranych egzemplarzy) posiada </w:t>
-      </w:r>
-      <w:r>
-        <w:t xml:space="preserve">filtry: kategoria, lokalizacja, w której można odebrać </w:t>
-      </w:r>
-      <w:r>
-        <w:t xml:space="preserve">produkt oraz data </w:t>
-      </w:r>
-      <w:r>
-        <w:t>premiery pozycji.</w:t>
-      </w:r>
-    </w:p>
-    <w:p/>
-    <w:p>
-      <w:r>
-        <w:tab/>
-      </w:r>
-      <w:r>
-        <w:t>Jedną z głównych</w:t>
-      </w:r>
-      <w:r>
-        <w:t xml:space="preserve"> funkcjonalności aplikacji mobilnej jest</w:t>
-      </w:r>
-      <w:r>
-        <w:t xml:space="preserve"> </w:t>
-      </w:r>
-      <w:r>
-        <w:t>realizacja koszyka zamówień</w:t>
-      </w:r>
-      <w:r>
-        <w:t xml:space="preserve">. Odpowiada za nią </w:t>
-      </w:r>
-      <w:r>
-        <w:t xml:space="preserve">ekran, na którym wylistowane są </w:t>
-      </w:r>
-      <w:r>
-        <w:t xml:space="preserve">wybrane tytuły wraz z </w:t>
-      </w:r>
-      <w:r>
-        <w:t>ceną, liczbą egzemplarzy</w:t>
-      </w:r>
-      <w:r>
-        <w:t xml:space="preserve"> do</w:t>
-      </w:r>
-      <w:r>
-        <w:t xml:space="preserve"> zamówienia oraz całkowitą wartością pozycji. </w:t>
-      </w:r>
-      <w:r>
-        <w:t>Wyświetlany jest ta</w:t>
-      </w:r>
-      <w:r>
-        <w:t>kże całkowity koszt zamówienia.</w:t>
-      </w:r>
-      <w:r>
-        <w:t xml:space="preserve"> </w:t>
-      </w:r>
-      <w:r>
-        <w:t xml:space="preserve">Użytkownik ma możliwość </w:t>
-      </w:r>
-      <w:r>
-        <w:t>zmiany liczby</w:t>
-      </w:r>
-      <w:r>
-        <w:t xml:space="preserve"> zamawianych</w:t>
-      </w:r>
-      <w:r>
-        <w:t xml:space="preserve"> egzemplarzy </w:t>
-      </w:r>
-      <w:r>
-        <w:t>konkretnego tytułu.</w:t>
-      </w:r>
-      <w:r>
-        <w:t xml:space="preserve"> </w:t>
-      </w:r>
-      <w:r>
-        <w:t>Dodatkowo, w tym miejscu istnieje możliwość zaznaczenia</w:t>
-      </w:r>
-      <w:r>
-        <w:t>, które z pozycji dodanych do koszyka</w:t>
-      </w:r>
-      <w:r>
-        <w:t xml:space="preserve"> </w:t>
-      </w:r>
-      <w:r>
-        <w:t>klient</w:t>
-      </w:r>
-      <w:r>
-        <w:t xml:space="preserve"> chce</w:t>
-      </w:r>
-      <w:r>
-        <w:t xml:space="preserve"> zakupić poprzez </w:t>
-      </w:r>
-      <w:r>
-        <w:t>oznaczenie</w:t>
-      </w:r>
-      <w:r>
-        <w:t xml:space="preserve"> na liście przycisków typu checkbox. </w:t>
-      </w:r>
-      <w:r>
-        <w:t xml:space="preserve">Po naciśnięciu przycisku realizuj zamówienie użytkownikowi wyświetlane są dwa ekrany: lista zakupionych produktów oraz pozycje, które zostały wybrane, </w:t>
-      </w:r>
-      <w:r>
-        <w:t>lecz nie zostały</w:t>
-      </w:r>
-      <w:r>
-        <w:t xml:space="preserve"> zaakceptowane przyciskiem checkbox przez użytkownika.</w:t>
-      </w:r>
-      <w:r>
-        <w:t xml:space="preserve"> Ekrany</w:t>
-      </w:r>
-      <w:r>
-        <w:t xml:space="preserve"> te</w:t>
-      </w:r>
-      <w:r>
-        <w:t xml:space="preserve"> analogicznie do koszyka zawierają te same informacje dotyczące ceny, liczby egzemplarzy oraz wartości całkowitej pozycji oraz koszt całkowity zamówionych (niezamówionych) produktów.</w:t>
-      </w:r>
-    </w:p>
-    <w:p/>
-    <w:p>
-      <w:r>
-        <w:tab/>
-      </w:r>
-      <w:r>
-        <w:t>Przechodzenie pomiędzy poszczególnymi funkcjonalnościami produktu odbywa się poprzez ekr</w:t>
-      </w:r>
-      <w:r>
-        <w:t xml:space="preserve">an główny – przyciski dla koszyka zakupów, listy produktów oraz </w:t>
-      </w:r>
-      <w:r>
-        <w:t>realizacji zamówienia.</w:t>
-      </w:r>
-      <w:r>
-        <w:t xml:space="preserve"> Dodatkowo, </w:t>
-      </w:r>
-      <w:r>
-        <w:t>w każdym miejscu aplikacji</w:t>
-      </w:r>
-      <w:r>
-        <w:t xml:space="preserve"> znajduje się nagłówek z </w:t>
-      </w:r>
-      <w:r>
-        <w:t xml:space="preserve">logotypem oraz przycisk przejścia do </w:t>
-      </w:r>
-      <w:r>
-        <w:t>ekranu głównego.</w:t>
       </w:r>
     </w:p>
     <w:p/>
@@ -2829,7 +2656,300 @@
         <w:pStyle w:val="Podtytu"/>
         <w:outlineLvl w:val="1"/>
       </w:pPr>
-      <w:bookmarkStart w:id="6" w:name="_Toc471649040"/>
+      <w:bookmarkStart w:id="5" w:name="_Toc471654316"/>
+      <w:r>
+        <w:lastRenderedPageBreak/>
+        <w:t>2.3 Wymagania funkcjonalne – mobile</w:t>
+      </w:r>
+      <w:bookmarkEnd w:id="5"/>
+    </w:p>
+    <w:p>
+      <w:pPr>
+        <w:jc w:val="both"/>
+      </w:pPr>
+      <w:r>
+        <w:tab/>
+      </w:r>
+      <w:r>
+        <w:t xml:space="preserve">Aplikacja mobilna </w:t>
+      </w:r>
+      <w:r>
+        <w:t xml:space="preserve">jest </w:t>
+      </w:r>
+      <w:r>
+        <w:t xml:space="preserve">drugą z możliwości składania i realizacji zamówień dla klientów sklepu. </w:t>
+      </w:r>
+      <w:r>
+        <w:t>Jej podstawowymi funkcjonalnościami są wyświetlanie koszyka zakupów, dodawanie do niego produktów oraz składani</w:t>
+      </w:r>
+      <w:r>
+        <w:t>e</w:t>
+      </w:r>
+      <w:r>
+        <w:t xml:space="preserve"> zamówień</w:t>
+      </w:r>
+      <w:r>
+        <w:t>.</w:t>
+      </w:r>
+    </w:p>
+    <w:p>
+      <w:pPr>
+        <w:jc w:val="both"/>
+      </w:pPr>
+      <w:r>
+        <w:tab/>
+      </w:r>
+    </w:p>
+    <w:p>
+      <w:pPr>
+        <w:jc w:val="both"/>
+      </w:pPr>
+      <w:r>
+        <w:tab/>
+      </w:r>
+      <w:r>
+        <w:t xml:space="preserve">Lista </w:t>
+      </w:r>
+      <w:r>
+        <w:t>produktów zawiera tytuły gier wraz miniaturą okładki, gatunkiem, ceną, lokalizacją, w której można odebrać produkt</w:t>
+      </w:r>
+      <w:r>
+        <w:t xml:space="preserve"> oraz</w:t>
+      </w:r>
+      <w:r>
+        <w:t xml:space="preserve"> datą premiery pozycji</w:t>
+      </w:r>
+      <w:r>
+        <w:t>.</w:t>
+      </w:r>
+      <w:r>
+        <w:t xml:space="preserve"> </w:t>
+      </w:r>
+      <w:r>
+        <w:t>Każdą</w:t>
+      </w:r>
+      <w:r>
+        <w:t xml:space="preserve"> z </w:t>
+      </w:r>
+      <w:r>
+        <w:t>pozycji</w:t>
+      </w:r>
+      <w:r>
+        <w:t xml:space="preserve"> </w:t>
+      </w:r>
+      <w:r>
+        <w:t>można</w:t>
+      </w:r>
+      <w:r>
+        <w:t xml:space="preserve"> dodać na tym ekranie</w:t>
+      </w:r>
+      <w:r>
+        <w:t xml:space="preserve"> do koszy</w:t>
+      </w:r>
+      <w:r>
+        <w:t>ka zamówień.</w:t>
+      </w:r>
+    </w:p>
+    <w:p>
+      <w:pPr>
+        <w:jc w:val="both"/>
+      </w:pPr>
+    </w:p>
+    <w:p>
+      <w:pPr>
+        <w:jc w:val="both"/>
+      </w:pPr>
+      <w:r>
+        <w:tab/>
+        <w:t xml:space="preserve">Ekran </w:t>
+      </w:r>
+      <w:r>
+        <w:t xml:space="preserve">koszyka zamówień oprócz listy dodanych pozycji (tytuł, miniatura okładki, platforma, cena, liczba wybranych egzemplarzy) posiada </w:t>
+      </w:r>
+      <w:r>
+        <w:t xml:space="preserve">filtry: kategoria, lokalizacja, w której można odebrać </w:t>
+      </w:r>
+      <w:r>
+        <w:t xml:space="preserve">produkt oraz data </w:t>
+      </w:r>
+      <w:r>
+        <w:t>premiery pozycji.</w:t>
+      </w:r>
+    </w:p>
+    <w:p>
+      <w:pPr>
+        <w:jc w:val="both"/>
+      </w:pPr>
+    </w:p>
+    <w:p>
+      <w:pPr>
+        <w:jc w:val="both"/>
+      </w:pPr>
+      <w:r>
+        <w:tab/>
+      </w:r>
+      <w:r>
+        <w:t>Jedną z głównych</w:t>
+      </w:r>
+      <w:r>
+        <w:t xml:space="preserve"> funkcjonalności aplikacji mobilnej jest</w:t>
+      </w:r>
+      <w:r>
+        <w:t xml:space="preserve"> </w:t>
+      </w:r>
+      <w:r>
+        <w:t>realizacja koszyka zamówień</w:t>
+      </w:r>
+      <w:r>
+        <w:t xml:space="preserve">. Odpowiada za nią </w:t>
+      </w:r>
+      <w:r>
+        <w:t xml:space="preserve">ekran, na którym wylistowane są </w:t>
+      </w:r>
+      <w:r>
+        <w:t xml:space="preserve">wybrane tytuły wraz z </w:t>
+      </w:r>
+      <w:r>
+        <w:t>ceną, liczbą egzemplarzy</w:t>
+      </w:r>
+      <w:r>
+        <w:t xml:space="preserve"> do</w:t>
+      </w:r>
+      <w:r>
+        <w:t xml:space="preserve"> zamówienia oraz całkowitą wartością pozycji. </w:t>
+      </w:r>
+      <w:r>
+        <w:t>Wyświetlany jest ta</w:t>
+      </w:r>
+      <w:r>
+        <w:t>kże całkowity koszt zamówienia.</w:t>
+      </w:r>
+      <w:r>
+        <w:t xml:space="preserve"> </w:t>
+      </w:r>
+      <w:r>
+        <w:t xml:space="preserve">Użytkownik ma możliwość </w:t>
+      </w:r>
+      <w:r>
+        <w:t>zmiany liczby</w:t>
+      </w:r>
+      <w:r>
+        <w:t xml:space="preserve"> zamawianych</w:t>
+      </w:r>
+      <w:r>
+        <w:t xml:space="preserve"> egzemplarzy </w:t>
+      </w:r>
+      <w:r>
+        <w:t>konkretnego tytułu.</w:t>
+      </w:r>
+      <w:r>
+        <w:t xml:space="preserve"> </w:t>
+      </w:r>
+      <w:r>
+        <w:t>Dodatkowo, w tym miejscu istnieje możliwość zaznaczenia</w:t>
+      </w:r>
+      <w:r>
+        <w:t>, które z pozycji dodanych do koszyka</w:t>
+      </w:r>
+      <w:r>
+        <w:t xml:space="preserve"> </w:t>
+      </w:r>
+      <w:r>
+        <w:t>klient</w:t>
+      </w:r>
+      <w:r>
+        <w:t xml:space="preserve"> chce</w:t>
+      </w:r>
+      <w:r>
+        <w:t xml:space="preserve"> zakupić poprzez </w:t>
+      </w:r>
+      <w:r>
+        <w:t>oznaczenie</w:t>
+      </w:r>
+      <w:r>
+        <w:t xml:space="preserve"> na liście przycisków typu </w:t>
+      </w:r>
+      <w:proofErr w:type="spellStart"/>
+      <w:r>
+        <w:t>checkbox</w:t>
+      </w:r>
+      <w:proofErr w:type="spellEnd"/>
+      <w:r>
+        <w:t xml:space="preserve">. </w:t>
+      </w:r>
+      <w:r>
+        <w:t xml:space="preserve">Po naciśnięciu przycisku realizuj zamówienie użytkownikowi wyświetlane są dwa ekrany: lista zakupionych produktów oraz pozycje, które zostały wybrane, </w:t>
+      </w:r>
+      <w:r>
+        <w:t>lecz nie zostały</w:t>
+      </w:r>
+      <w:r>
+        <w:t xml:space="preserve"> zaakceptowane przyciskiem </w:t>
+      </w:r>
+      <w:proofErr w:type="spellStart"/>
+      <w:r>
+        <w:t>checkbox</w:t>
+      </w:r>
+      <w:proofErr w:type="spellEnd"/>
+      <w:r>
+        <w:t xml:space="preserve"> przez użytkownika.</w:t>
+      </w:r>
+      <w:r>
+        <w:t xml:space="preserve"> Ekrany</w:t>
+      </w:r>
+      <w:r>
+        <w:t xml:space="preserve"> te</w:t>
+      </w:r>
+      <w:r>
+        <w:t xml:space="preserve"> analogicznie do koszyka zawierają te same informacje dotyczące ceny, liczby egzemplarzy oraz wartości całkowitej pozycji oraz koszt całkowity zamówionych (niezamówionych) produktów.</w:t>
+      </w:r>
+    </w:p>
+    <w:p>
+      <w:pPr>
+        <w:jc w:val="both"/>
+      </w:pPr>
+    </w:p>
+    <w:p>
+      <w:pPr>
+        <w:jc w:val="both"/>
+      </w:pPr>
+      <w:r>
+        <w:tab/>
+      </w:r>
+      <w:r>
+        <w:t>Przechodzenie pomiędzy poszczególnymi funkcjonalnościami produktu odbywa się poprzez ekr</w:t>
+      </w:r>
+      <w:r>
+        <w:t xml:space="preserve">an główny – przyciski dla koszyka zakupów, listy produktów oraz </w:t>
+      </w:r>
+      <w:r>
+        <w:t>realizacji zamówienia.</w:t>
+      </w:r>
+      <w:r>
+        <w:t xml:space="preserve"> Dodatkowo, </w:t>
+      </w:r>
+      <w:r>
+        <w:t>w każdym miejscu aplikacji</w:t>
+      </w:r>
+      <w:r>
+        <w:t xml:space="preserve"> znajduje się nagłówek z </w:t>
+      </w:r>
+      <w:r>
+        <w:t xml:space="preserve">logotypem oraz przycisk przejścia do </w:t>
+      </w:r>
+      <w:r>
+        <w:t>ekranu głównego.</w:t>
+      </w:r>
+    </w:p>
+    <w:p/>
+    <w:p/>
+    <w:p/>
+    <w:p>
+      <w:pPr>
+        <w:pStyle w:val="Podtytu"/>
+        <w:outlineLvl w:val="1"/>
+      </w:pPr>
+      <w:bookmarkStart w:id="6" w:name="_Toc471654317"/>
       <w:r>
         <w:lastRenderedPageBreak/>
         <w:t>2.4 Wymagania niefunkcjonalne – mobile</w:t>
@@ -2837,6 +2957,9 @@
       <w:bookmarkEnd w:id="6"/>
     </w:p>
     <w:p>
+      <w:pPr>
+        <w:jc w:val="both"/>
+      </w:pPr>
       <w:r>
         <w:tab/>
       </w:r>
@@ -2894,7 +3017,7 @@
         </w:numPr>
         <w:outlineLvl w:val="0"/>
       </w:pPr>
-      <w:bookmarkStart w:id="7" w:name="_Toc471649041"/>
+      <w:bookmarkStart w:id="7" w:name="_Toc471654318"/>
       <w:r>
         <w:t>DIAGRAM</w:t>
       </w:r>
@@ -2911,7 +3034,7 @@
         <w:pStyle w:val="Podtytu"/>
         <w:outlineLvl w:val="1"/>
       </w:pPr>
-      <w:bookmarkStart w:id="8" w:name="_Toc471649042"/>
+      <w:bookmarkStart w:id="8" w:name="_Toc471654319"/>
       <w:r>
         <w:t>3.1 Desktop/web</w:t>
       </w:r>
@@ -2945,7 +3068,7 @@
             <v:path o:extrusionok="f" gradientshapeok="t" o:connecttype="rect"/>
             <o:lock v:ext="edit" aspectratio="t"/>
           </v:shapetype>
-          <v:shape id="_x0000_i1166" type="#_x0000_t75" style="width:453pt;height:344.25pt">
+          <v:shape id="_x0000_i1025" type="#_x0000_t75" style="width:453pt;height:344.25pt">
             <v:imagedata r:id="rId6" o:title="WebDesktop_Sitemap"/>
           </v:shape>
         </w:pict>
@@ -2956,14 +3079,16 @@
         <w:pStyle w:val="Legenda"/>
         <w:jc w:val="center"/>
         <w:rPr>
+          <w:color w:val="auto"/>
           <w:sz w:val="24"/>
           <w:szCs w:val="24"/>
         </w:rPr>
       </w:pPr>
       <w:bookmarkStart w:id="9" w:name="_Ref471646865"/>
-      <w:bookmarkStart w:id="10" w:name="_Toc471648960"/>
-      <w:r>
-        <w:rPr>
+      <w:bookmarkStart w:id="10" w:name="_Toc471654337"/>
+      <w:r>
+        <w:rPr>
+          <w:color w:val="auto"/>
           <w:sz w:val="24"/>
           <w:szCs w:val="24"/>
         </w:rPr>
@@ -2971,6 +3096,7 @@
       </w:r>
       <w:r>
         <w:rPr>
+          <w:color w:val="auto"/>
           <w:sz w:val="24"/>
           <w:szCs w:val="24"/>
         </w:rPr>
@@ -2978,6 +3104,7 @@
       </w:r>
       <w:r>
         <w:rPr>
+          <w:color w:val="auto"/>
           <w:sz w:val="24"/>
           <w:szCs w:val="24"/>
         </w:rPr>
@@ -2985,6 +3112,7 @@
       </w:r>
       <w:r>
         <w:rPr>
+          <w:color w:val="auto"/>
           <w:sz w:val="24"/>
           <w:szCs w:val="24"/>
         </w:rPr>
@@ -2993,6 +3121,7 @@
       <w:r>
         <w:rPr>
           <w:noProof/>
+          <w:color w:val="auto"/>
           <w:sz w:val="24"/>
           <w:szCs w:val="24"/>
         </w:rPr>
@@ -3000,6 +3129,7 @@
       </w:r>
       <w:r>
         <w:rPr>
+          <w:color w:val="auto"/>
           <w:sz w:val="24"/>
           <w:szCs w:val="24"/>
         </w:rPr>
@@ -3008,6 +3138,7 @@
       <w:bookmarkEnd w:id="9"/>
       <w:r>
         <w:rPr>
+          <w:color w:val="auto"/>
           <w:sz w:val="24"/>
           <w:szCs w:val="24"/>
         </w:rPr>
@@ -3025,48 +3156,68 @@
       </w:pPr>
     </w:p>
     <w:p>
+      <w:pPr>
+        <w:jc w:val="both"/>
+      </w:pPr>
       <w:r>
         <w:lastRenderedPageBreak/>
         <w:tab/>
       </w:r>
       <w:r>
-        <w:t xml:space="preserve">Na </w:t>
-      </w:r>
-      <w:r>
+        <w:rPr>
+          <w:i/>
+        </w:rPr>
         <w:fldChar w:fldCharType="begin"/>
       </w:r>
       <w:r>
+        <w:rPr>
+          <w:i/>
+        </w:rPr>
         <w:instrText xml:space="preserve"> REF _Ref471646865 \h </w:instrText>
       </w:r>
       <w:r>
+        <w:rPr>
+          <w:i/>
+        </w:rPr>
+        <w:instrText xml:space="preserve"> \* MERGEFORMAT </w:instrText>
+      </w:r>
+      <w:r>
+        <w:rPr>
+          <w:i/>
+        </w:rPr>
+      </w:r>
+      <w:r>
+        <w:rPr>
+          <w:i/>
+        </w:rPr>
         <w:fldChar w:fldCharType="separate"/>
       </w:r>
       <w:r>
         <w:rPr>
+          <w:i/>
           <w:szCs w:val="24"/>
         </w:rPr>
-        <w:t>rys.</w:t>
-      </w:r>
-      <w:r>
-        <w:rPr>
-          <w:szCs w:val="24"/>
-        </w:rPr>
-        <w:t xml:space="preserve"> </w:t>
-      </w:r>
-      <w:bookmarkStart w:id="11" w:name="_GoBack"/>
-      <w:bookmarkEnd w:id="11"/>
-      <w:r>
-        <w:rPr>
+        <w:t xml:space="preserve">Rysunek </w:t>
+      </w:r>
+      <w:r>
+        <w:rPr>
+          <w:i/>
           <w:noProof/>
           <w:szCs w:val="24"/>
         </w:rPr>
         <w:t>1</w:t>
       </w:r>
       <w:r>
+        <w:rPr>
+          <w:i/>
+        </w:rPr>
         <w:fldChar w:fldCharType="end"/>
       </w:r>
       <w:r>
-        <w:t xml:space="preserve"> przedstawiono diagram przepływu stron dla wersji desktop/web aplikacji. </w:t>
+        <w:t xml:space="preserve"> przedstawia</w:t>
+      </w:r>
+      <w:r>
+        <w:t xml:space="preserve"> diagram przepływu stron dla wersji desktop/web aplikacji. </w:t>
       </w:r>
       <w:r>
         <w:t xml:space="preserve">Szczegółowy opis funkcjonalny każdej ze stron znajduje się </w:t>
@@ -3094,16 +3245,16 @@
         <w:pStyle w:val="Podtytu"/>
         <w:outlineLvl w:val="1"/>
       </w:pPr>
-      <w:bookmarkStart w:id="12" w:name="_Toc471649043"/>
+      <w:bookmarkStart w:id="11" w:name="_Toc471654320"/>
       <w:r>
         <w:t>3.2 Mobile</w:t>
       </w:r>
-      <w:bookmarkEnd w:id="12"/>
+      <w:bookmarkEnd w:id="11"/>
     </w:p>
     <w:p>
       <w:r>
         <w:pict>
-          <v:shape id="_x0000_i1165" type="#_x0000_t75" style="width:412.5pt;height:277.5pt">
+          <v:shape id="_x0000_i1026" type="#_x0000_t75" style="width:412.5pt;height:277.5pt">
             <v:imagedata r:id="rId7" o:title="Mobile_Sitemap"/>
           </v:shape>
         </w:pict>
@@ -3116,9 +3267,9 @@
           <w:i/>
         </w:rPr>
       </w:pPr>
+      <w:bookmarkStart w:id="12" w:name="_Ref471647130"/>
       <w:bookmarkStart w:id="13" w:name="_Ref471647056"/>
-      <w:bookmarkStart w:id="14" w:name="_Ref471647130"/>
-      <w:bookmarkStart w:id="15" w:name="_Toc471648961"/>
+      <w:bookmarkStart w:id="14" w:name="_Toc471654338"/>
       <w:r>
         <w:rPr>
           <w:i/>
@@ -3156,57 +3307,57 @@
         </w:rPr>
         <w:fldChar w:fldCharType="end"/>
       </w:r>
+      <w:bookmarkEnd w:id="12"/>
+      <w:r>
+        <w:rPr>
+          <w:i/>
+        </w:rPr>
+        <w:t xml:space="preserve"> Diagram przepływu strony dla wersji </w:t>
+      </w:r>
+      <w:r>
+        <w:rPr>
+          <w:i/>
+        </w:rPr>
+        <w:t>mobile</w:t>
+      </w:r>
+      <w:bookmarkEnd w:id="13"/>
       <w:bookmarkEnd w:id="14"/>
-      <w:r>
-        <w:rPr>
-          <w:i/>
-        </w:rPr>
-        <w:t xml:space="preserve"> Diagram przepływu strony dla wersji </w:t>
-      </w:r>
-      <w:r>
-        <w:rPr>
-          <w:i/>
-        </w:rPr>
-        <w:t>mobile</w:t>
-      </w:r>
-      <w:bookmarkEnd w:id="13"/>
-      <w:bookmarkEnd w:id="15"/>
-    </w:p>
-    <w:p>
-      <w:pPr>
-        <w:rPr>
-          <w:i/>
-        </w:rPr>
-      </w:pPr>
-    </w:p>
-    <w:p>
+    </w:p>
+    <w:p>
+      <w:pPr>
+        <w:rPr>
+          <w:i/>
+        </w:rPr>
+      </w:pPr>
+    </w:p>
+    <w:p>
+      <w:pPr>
+        <w:jc w:val="both"/>
+      </w:pPr>
       <w:r>
         <w:tab/>
       </w:r>
       <w:r>
-        <w:tab/>
-      </w:r>
-      <w:r>
-        <w:t>Na</w:t>
-      </w:r>
-      <w:r>
-        <w:t xml:space="preserve"> rys.</w:t>
-      </w:r>
-      <w:r>
-        <w:t xml:space="preserve"> </w:t>
-      </w:r>
-      <w:r>
         <w:fldChar w:fldCharType="begin"/>
       </w:r>
       <w:r>
         <w:instrText xml:space="preserve"> REF _Ref471647130 \h </w:instrText>
       </w:r>
       <w:r>
+        <w:instrText xml:space="preserve"> \* MERGEFORMAT </w:instrText>
+      </w:r>
+      <w:r>
         <w:fldChar w:fldCharType="separate"/>
       </w:r>
       <w:r>
         <w:rPr>
           <w:i/>
+        </w:rPr>
+        <w:t xml:space="preserve">Rysunek </w:t>
+      </w:r>
+      <w:r>
+        <w:rPr>
+          <w:i/>
           <w:noProof/>
         </w:rPr>
         <w:t>2</w:t>
@@ -3215,10 +3366,10 @@
         <w:fldChar w:fldCharType="end"/>
       </w:r>
       <w:r>
-        <w:t xml:space="preserve"> </w:t>
-      </w:r>
-      <w:r>
-        <w:t xml:space="preserve">przedstawiono diagram przepływu stron dla wersji </w:t>
+        <w:t xml:space="preserve"> przedstawia</w:t>
+      </w:r>
+      <w:r>
+        <w:t xml:space="preserve"> diagram przepływu stron dla wersji </w:t>
       </w:r>
       <w:r>
         <w:t>mobil</w:t>
@@ -3263,76 +3414,82 @@
         </w:numPr>
         <w:outlineLvl w:val="0"/>
       </w:pPr>
-      <w:bookmarkStart w:id="16" w:name="_Toc471649044"/>
+      <w:bookmarkStart w:id="15" w:name="_Toc471654321"/>
       <w:r>
         <w:lastRenderedPageBreak/>
         <w:t>TESTOWANIE UŻYTECZNOŚCI, LISTA BŁĘDÓW ORAZ ULEPSZEŃ</w:t>
       </w:r>
-      <w:bookmarkEnd w:id="16"/>
+      <w:bookmarkEnd w:id="15"/>
     </w:p>
     <w:p>
       <w:pPr>
         <w:pStyle w:val="Podtytu"/>
         <w:outlineLvl w:val="1"/>
       </w:pPr>
-      <w:bookmarkStart w:id="17" w:name="_Toc471649045"/>
+      <w:bookmarkStart w:id="16" w:name="_Toc471654322"/>
       <w:r>
         <w:t>4.1 Desktop/web</w:t>
       </w:r>
+      <w:bookmarkEnd w:id="16"/>
+    </w:p>
+    <w:p/>
+    <w:p>
+      <w:pPr>
+        <w:rPr>
+          <w:i/>
+        </w:rPr>
+      </w:pPr>
+      <w:bookmarkStart w:id="17" w:name="_Toc471654331"/>
+      <w:r>
+        <w:rPr>
+          <w:i/>
+        </w:rPr>
+        <w:t xml:space="preserve">Tabela </w:t>
+      </w:r>
+      <w:r>
+        <w:rPr>
+          <w:i/>
+        </w:rPr>
+        <w:fldChar w:fldCharType="begin"/>
+      </w:r>
+      <w:r>
+        <w:rPr>
+          <w:i/>
+        </w:rPr>
+        <w:instrText xml:space="preserve"> SEQ Tabela \* ARABIC </w:instrText>
+      </w:r>
+      <w:r>
+        <w:rPr>
+          <w:i/>
+        </w:rPr>
+        <w:fldChar w:fldCharType="separate"/>
+      </w:r>
+      <w:r>
+        <w:rPr>
+          <w:i/>
+          <w:noProof/>
+        </w:rPr>
+        <w:t>1</w:t>
+      </w:r>
+      <w:r>
+        <w:rPr>
+          <w:i/>
+        </w:rPr>
+        <w:fldChar w:fldCharType="end"/>
+      </w:r>
+      <w:r>
+        <w:rPr>
+          <w:i/>
+        </w:rPr>
+        <w:t xml:space="preserve"> </w:t>
+      </w:r>
+      <w:r>
+        <w:rPr>
+          <w:i/>
+        </w:rPr>
+        <w:t>Testowanie użyteczności aplikacji</w:t>
+      </w:r>
       <w:bookmarkEnd w:id="17"/>
-    </w:p>
-    <w:p/>
-    <w:p>
-      <w:pPr>
-        <w:rPr>
-          <w:i/>
-        </w:rPr>
-      </w:pPr>
-      <w:bookmarkStart w:id="18" w:name="_Toc471648977"/>
-      <w:r>
-        <w:rPr>
-          <w:i/>
-        </w:rPr>
-        <w:t xml:space="preserve">Tabela </w:t>
-      </w:r>
-      <w:r>
-        <w:rPr>
-          <w:i/>
-        </w:rPr>
-        <w:fldChar w:fldCharType="begin"/>
-      </w:r>
-      <w:r>
-        <w:rPr>
-          <w:i/>
-        </w:rPr>
-        <w:instrText xml:space="preserve"> SEQ Tabela \* ARABIC </w:instrText>
-      </w:r>
-      <w:r>
-        <w:rPr>
-          <w:i/>
-        </w:rPr>
-        <w:fldChar w:fldCharType="separate"/>
-      </w:r>
-      <w:r>
-        <w:rPr>
-          <w:i/>
-          <w:noProof/>
-        </w:rPr>
-        <w:t>1</w:t>
-      </w:r>
-      <w:r>
-        <w:rPr>
-          <w:i/>
-        </w:rPr>
-        <w:fldChar w:fldCharType="end"/>
-      </w:r>
-      <w:r>
-        <w:rPr>
-          <w:i/>
-        </w:rPr>
-        <w:t>Testowanie użyteczności aplikacji</w:t>
-      </w:r>
-      <w:bookmarkEnd w:id="18"/>
     </w:p>
     <w:tbl>
       <w:tblPr>
@@ -4121,9 +4278,11 @@
             <w:tcW w:w="5670" w:type="dxa"/>
           </w:tcPr>
           <w:p>
+            <w:proofErr w:type="spellStart"/>
             <w:r>
               <w:t>Nawigowalność</w:t>
             </w:r>
+            <w:proofErr w:type="spellEnd"/>
           </w:p>
         </w:tc>
         <w:tc>
@@ -4401,7 +4560,7 @@
           <w:i/>
         </w:rPr>
       </w:pPr>
-      <w:bookmarkStart w:id="19" w:name="_Toc471648978"/>
+      <w:bookmarkStart w:id="18" w:name="_Toc471654332"/>
       <w:r>
         <w:rPr>
           <w:i/>
@@ -4445,13 +4604,21 @@
         </w:rPr>
         <w:t xml:space="preserve"> </w:t>
       </w:r>
-      <w:r>
-        <w:rPr>
-          <w:i/>
-        </w:rPr>
-        <w:t>Bugtracking log</w:t>
-      </w:r>
-      <w:bookmarkEnd w:id="19"/>
+      <w:proofErr w:type="spellStart"/>
+      <w:r>
+        <w:rPr>
+          <w:i/>
+        </w:rPr>
+        <w:t>Bugtracking</w:t>
+      </w:r>
+      <w:proofErr w:type="spellEnd"/>
+      <w:r>
+        <w:rPr>
+          <w:i/>
+        </w:rPr>
+        <w:t xml:space="preserve"> log</w:t>
+      </w:r>
+      <w:bookmarkEnd w:id="18"/>
     </w:p>
     <w:tbl>
       <w:tblPr>
@@ -5130,7 +5297,15 @@
               <w:t>Na oknie edycji gier p</w:t>
             </w:r>
             <w:r>
-              <w:t>o użyciu opcji remove psuje się layout strony</w:t>
+              <w:t xml:space="preserve">o użyciu opcji </w:t>
+            </w:r>
+            <w:proofErr w:type="spellStart"/>
+            <w:r>
+              <w:t>remove</w:t>
+            </w:r>
+            <w:proofErr w:type="spellEnd"/>
+            <w:r>
+              <w:t xml:space="preserve"> psuje się layout strony</w:t>
             </w:r>
           </w:p>
         </w:tc>
@@ -5233,8 +5408,13 @@
             <w:r>
               <w:t xml:space="preserve">Na podstronie </w:t>
             </w:r>
-            <w:r>
-              <w:t>contact mapa nie wskazuje najbliższego sklepu</w:t>
+            <w:proofErr w:type="spellStart"/>
+            <w:r>
+              <w:t>contact</w:t>
+            </w:r>
+            <w:proofErr w:type="spellEnd"/>
+            <w:r>
+              <w:t xml:space="preserve"> mapa nie wskazuje najbliższego sklepu</w:t>
             </w:r>
           </w:p>
         </w:tc>
@@ -5998,7 +6178,7 @@
           <w:i/>
         </w:rPr>
       </w:pPr>
-      <w:bookmarkStart w:id="20" w:name="_Toc471648979"/>
+      <w:bookmarkStart w:id="19" w:name="_Toc471654333"/>
       <w:r>
         <w:rPr>
           <w:i/>
@@ -6048,7 +6228,7 @@
         </w:rPr>
         <w:t>Lista możliwych ulepszeń</w:t>
       </w:r>
-      <w:bookmarkEnd w:id="20"/>
+      <w:bookmarkEnd w:id="19"/>
     </w:p>
     <w:tbl>
       <w:tblPr>
@@ -6227,12 +6407,12 @@
         <w:pStyle w:val="Podtytu"/>
         <w:outlineLvl w:val="1"/>
       </w:pPr>
-      <w:bookmarkStart w:id="21" w:name="_Toc471649046"/>
+      <w:bookmarkStart w:id="20" w:name="_Toc471654323"/>
       <w:r>
         <w:lastRenderedPageBreak/>
         <w:t>4.2 Mobile</w:t>
       </w:r>
-      <w:bookmarkEnd w:id="21"/>
+      <w:bookmarkEnd w:id="20"/>
     </w:p>
     <w:p>
       <w:pPr>
@@ -6251,7 +6431,7 @@
           <w:szCs w:val="24"/>
         </w:rPr>
       </w:pPr>
-      <w:bookmarkStart w:id="22" w:name="_Toc471648980"/>
+      <w:bookmarkStart w:id="21" w:name="_Toc471654334"/>
       <w:r>
         <w:rPr>
           <w:color w:val="auto"/>
@@ -6309,7 +6489,7 @@
         </w:rPr>
         <w:t xml:space="preserve"> Testowanie użyteczności aplikacji - mobile</w:t>
       </w:r>
-      <w:bookmarkEnd w:id="22"/>
+      <w:bookmarkEnd w:id="21"/>
     </w:p>
     <w:tbl>
       <w:tblPr>
@@ -7098,9 +7278,11 @@
             <w:tcW w:w="5670" w:type="dxa"/>
           </w:tcPr>
           <w:p>
+            <w:proofErr w:type="spellStart"/>
             <w:r>
               <w:t>Nawigowalność</w:t>
             </w:r>
+            <w:proofErr w:type="spellEnd"/>
           </w:p>
         </w:tc>
         <w:tc>
@@ -7379,8 +7561,8 @@
           <w:i/>
         </w:rPr>
       </w:pPr>
-      <w:bookmarkStart w:id="23" w:name="_Toc471243280"/>
-      <w:bookmarkStart w:id="24" w:name="_Toc471648981"/>
+      <w:bookmarkStart w:id="22" w:name="_Toc471243280"/>
+      <w:bookmarkStart w:id="23" w:name="_Toc471654335"/>
       <w:r>
         <w:rPr>
           <w:i/>
@@ -7424,20 +7606,28 @@
         </w:rPr>
         <w:t xml:space="preserve"> </w:t>
       </w:r>
-      <w:r>
-        <w:rPr>
-          <w:i/>
-        </w:rPr>
-        <w:t>Bugtracking log</w:t>
+      <w:proofErr w:type="spellStart"/>
+      <w:r>
+        <w:rPr>
+          <w:i/>
+        </w:rPr>
+        <w:t>Bugtracking</w:t>
+      </w:r>
+      <w:proofErr w:type="spellEnd"/>
+      <w:r>
+        <w:rPr>
+          <w:i/>
+        </w:rPr>
+        <w:t xml:space="preserve"> log</w:t>
+      </w:r>
+      <w:bookmarkEnd w:id="22"/>
+      <w:r>
+        <w:rPr>
+          <w:i/>
+        </w:rPr>
+        <w:t xml:space="preserve"> - mobile</w:t>
       </w:r>
       <w:bookmarkEnd w:id="23"/>
-      <w:r>
-        <w:rPr>
-          <w:i/>
-        </w:rPr>
-        <w:t xml:space="preserve"> - mobile</w:t>
-      </w:r>
-      <w:bookmarkEnd w:id="24"/>
     </w:p>
     <w:tbl>
       <w:tblPr>
@@ -8304,8 +8494,8 @@
           <w:i/>
         </w:rPr>
       </w:pPr>
-      <w:bookmarkStart w:id="25" w:name="_Toc471243281"/>
-      <w:bookmarkStart w:id="26" w:name="_Toc471648982"/>
+      <w:bookmarkStart w:id="24" w:name="_Toc471243281"/>
+      <w:bookmarkStart w:id="25" w:name="_Toc471654336"/>
       <w:r>
         <w:rPr>
           <w:i/>
@@ -8355,14 +8545,14 @@
         </w:rPr>
         <w:t>Lista możliwych ulepszeń</w:t>
       </w:r>
+      <w:bookmarkEnd w:id="24"/>
+      <w:r>
+        <w:rPr>
+          <w:i/>
+        </w:rPr>
+        <w:t xml:space="preserve"> - mobile</w:t>
+      </w:r>
       <w:bookmarkEnd w:id="25"/>
-      <w:r>
-        <w:rPr>
-          <w:i/>
-        </w:rPr>
-        <w:t xml:space="preserve"> - mobile</w:t>
-      </w:r>
-      <w:bookmarkEnd w:id="26"/>
     </w:p>
     <w:tbl>
       <w:tblPr>
@@ -8564,12 +8754,12 @@
         </w:numPr>
         <w:outlineLvl w:val="0"/>
       </w:pPr>
-      <w:bookmarkStart w:id="27" w:name="_Toc471649047"/>
+      <w:bookmarkStart w:id="26" w:name="_Toc471654324"/>
       <w:r>
         <w:lastRenderedPageBreak/>
         <w:t>DIAGRAM ERD DLA SKLEPU</w:t>
       </w:r>
-      <w:bookmarkEnd w:id="27"/>
+      <w:bookmarkEnd w:id="26"/>
     </w:p>
     <w:p/>
     <w:p/>
@@ -8579,7 +8769,7 @@
       </w:pPr>
       <w:r>
         <w:pict>
-          <v:shape id="_x0000_i1164" type="#_x0000_t75" style="width:453pt;height:348.75pt">
+          <v:shape id="_x0000_i1027" type="#_x0000_t75" style="width:453pt;height:348.75pt">
             <v:imagedata r:id="rId8" o:title="ShopERD"/>
           </v:shape>
         </w:pict>
@@ -8599,7 +8789,7 @@
           <w:i/>
         </w:rPr>
       </w:pPr>
-      <w:bookmarkStart w:id="28" w:name="_Toc471648962"/>
+      <w:bookmarkStart w:id="27" w:name="_Toc471654339"/>
       <w:r>
         <w:rPr>
           <w:i/>
@@ -8641,9 +8831,15 @@
         <w:rPr>
           <w:i/>
         </w:rPr>
+        <w:t xml:space="preserve"> </w:t>
+      </w:r>
+      <w:r>
+        <w:rPr>
+          <w:i/>
+        </w:rPr>
         <w:t>Diagram związków encji dla sklepu</w:t>
       </w:r>
-      <w:bookmarkEnd w:id="28"/>
+      <w:bookmarkEnd w:id="27"/>
     </w:p>
     <w:p>
       <w:pPr>
@@ -8709,7 +8905,7 @@
         </w:numPr>
         <w:outlineLvl w:val="0"/>
       </w:pPr>
-      <w:bookmarkStart w:id="29" w:name="_Toc471649048"/>
+      <w:bookmarkStart w:id="28" w:name="_Toc471654325"/>
       <w:r>
         <w:lastRenderedPageBreak/>
         <w:t>ZASTOSOWANE PALETY BARW, LOGOTYPY W PROJEKCIE</w:t>
@@ -8717,22 +8913,23 @@
       <w:r>
         <w:t>, PROJEKT GRAFICZNY</w:t>
       </w:r>
-      <w:bookmarkEnd w:id="29"/>
+      <w:bookmarkEnd w:id="28"/>
     </w:p>
     <w:p>
       <w:pPr>
         <w:pStyle w:val="Podtytu"/>
         <w:outlineLvl w:val="1"/>
       </w:pPr>
-      <w:bookmarkStart w:id="30" w:name="_Toc471649049"/>
+      <w:bookmarkStart w:id="29" w:name="_Toc471654326"/>
       <w:r>
         <w:t>6.1 Logotyp, barwa</w:t>
       </w:r>
-      <w:bookmarkEnd w:id="30"/>
+      <w:bookmarkEnd w:id="29"/>
     </w:p>
     <w:p>
       <w:pPr>
         <w:ind w:firstLine="708"/>
+        <w:jc w:val="both"/>
       </w:pPr>
       <w:r>
         <w:t>Poniżej zamieszczono wykorzystane w aplikacji palety barw oraz logotypy.</w:t>
@@ -8750,7 +8947,7 @@
         <w:t xml:space="preserve"> sklepu</w:t>
       </w:r>
       <w:r>
-        <w:t xml:space="preserve"> widoczny na </w:t>
+        <w:t xml:space="preserve"> (</w:t>
       </w:r>
       <w:r>
         <w:fldChar w:fldCharType="begin"/>
@@ -8759,86 +8956,105 @@
         <w:instrText xml:space="preserve"> REF _Ref471635119 \h </w:instrText>
       </w:r>
       <w:r>
+        <w:instrText xml:space="preserve"> \* MERGEFORMAT </w:instrText>
+      </w:r>
+      <w:r>
         <w:fldChar w:fldCharType="separate"/>
       </w:r>
       <w:r>
         <w:rPr>
           <w:i/>
         </w:rPr>
-        <w:t>rys.</w:t>
-      </w:r>
-      <w:r>
-        <w:rPr>
-          <w:i/>
-        </w:rPr>
+        <w:t xml:space="preserve">Rysunek </w:t>
+      </w:r>
+      <w:r>
+        <w:rPr>
+          <w:i/>
+          <w:noProof/>
+        </w:rPr>
+        <w:t>4</w:t>
+      </w:r>
+      <w:r>
+        <w:fldChar w:fldCharType="end"/>
+      </w:r>
+      <w:r>
+        <w:t>)</w:t>
+      </w:r>
+      <w:r>
+        <w:t xml:space="preserve"> został</w:t>
+      </w:r>
+      <w:r>
+        <w:t xml:space="preserve"> przygotowany</w:t>
+      </w:r>
+      <w:r>
+        <w:t xml:space="preserve"> z </w:t>
+      </w:r>
+      <w:r>
+        <w:t>użyciem palety barw widocznej na</w:t>
+      </w:r>
+      <w:r>
+        <w:t xml:space="preserve"> rysunku</w:t>
+      </w:r>
+      <w:r>
         <w:t xml:space="preserve"> </w:t>
       </w:r>
       <w:r>
-        <w:rPr>
-          <w:i/>
-          <w:noProof/>
-        </w:rPr>
-        <w:t>4</w:t>
-      </w:r>
-      <w:r>
-        <w:fldChar w:fldCharType="end"/>
-      </w:r>
-      <w:r>
-        <w:t xml:space="preserve"> został</w:t>
-      </w:r>
-      <w:r>
-        <w:t xml:space="preserve"> przygotowany</w:t>
-      </w:r>
-      <w:r>
-        <w:t xml:space="preserve"> z </w:t>
-      </w:r>
-      <w:r>
-        <w:t xml:space="preserve">użyciem palety barw widocznej na </w:t>
-      </w:r>
-      <w:r>
+        <w:t>(</w:t>
+      </w:r>
+      <w:r>
+        <w:rPr>
+          <w:i/>
+        </w:rPr>
         <w:fldChar w:fldCharType="begin"/>
       </w:r>
       <w:r>
-        <w:instrText xml:space="preserve"> PAGEREF _Ref471634966 \h </w:instrText>
-      </w:r>
-      <w:r>
+        <w:rPr>
+          <w:i/>
+        </w:rPr>
+        <w:instrText xml:space="preserve"> REF _Ref471634976 \h </w:instrText>
+      </w:r>
+      <w:r>
+        <w:rPr>
+          <w:i/>
+        </w:rPr>
+        <w:instrText xml:space="preserve"> \* MERGEFORMAT </w:instrText>
+      </w:r>
+      <w:r>
+        <w:rPr>
+          <w:i/>
+        </w:rPr>
+      </w:r>
+      <w:r>
+        <w:rPr>
+          <w:i/>
+        </w:rPr>
         <w:fldChar w:fldCharType="separate"/>
       </w:r>
       <w:r>
-        <w:fldChar w:fldCharType="end"/>
-      </w:r>
-      <w:r>
-        <w:fldChar w:fldCharType="begin"/>
-      </w:r>
-      <w:r>
-        <w:instrText xml:space="preserve"> REF _Ref471634976 \h </w:instrText>
-      </w:r>
-      <w:r>
-        <w:fldChar w:fldCharType="separate"/>
-      </w:r>
-      <w:r>
-        <w:rPr>
-          <w:i/>
-        </w:rPr>
-        <w:t>rys.</w:t>
-      </w:r>
-      <w:r>
-        <w:rPr>
-          <w:i/>
-        </w:rPr>
-        <w:t xml:space="preserve"> </w:t>
-      </w:r>
-      <w:r>
-        <w:rPr>
+        <w:rPr>
+          <w:i/>
+          <w:szCs w:val="24"/>
+        </w:rPr>
+        <w:t xml:space="preserve">Rysunek </w:t>
+      </w:r>
+      <w:r>
+        <w:rPr>
+          <w:i/>
           <w:noProof/>
           <w:szCs w:val="24"/>
         </w:rPr>
         <w:t>5</w:t>
       </w:r>
       <w:r>
+        <w:rPr>
+          <w:i/>
+        </w:rPr>
         <w:fldChar w:fldCharType="end"/>
       </w:r>
       <w:r>
+        <w:t>)</w:t>
+      </w:r>
+      <w:r>
         <w:t xml:space="preserve">, która spełnia </w:t>
       </w:r>
       <w:r>
@@ -8863,66 +9079,136 @@
         <w:t>.</w:t>
       </w:r>
       <w:r>
-        <w:t xml:space="preserve"> Na rysunkach </w:t>
-      </w:r>
-      <w:r>
+        <w:t xml:space="preserve"> </w:t>
+      </w:r>
+      <w:r>
+        <w:t>Załączone</w:t>
+      </w:r>
+      <w:r>
+        <w:t xml:space="preserve"> </w:t>
+      </w:r>
+      <w:r>
+        <w:rPr>
+          <w:i/>
+        </w:rPr>
         <w:fldChar w:fldCharType="begin"/>
       </w:r>
       <w:r>
+        <w:rPr>
+          <w:i/>
+        </w:rPr>
         <w:instrText xml:space="preserve"> REF _Ref471635205 \h </w:instrText>
       </w:r>
       <w:r>
+        <w:rPr>
+          <w:i/>
+        </w:rPr>
+        <w:instrText xml:space="preserve"> \* MERGEFORMAT </w:instrText>
+      </w:r>
+      <w:r>
+        <w:rPr>
+          <w:i/>
+        </w:rPr>
+      </w:r>
+      <w:r>
+        <w:rPr>
+          <w:i/>
+        </w:rPr>
         <w:fldChar w:fldCharType="separate"/>
       </w:r>
       <w:r>
         <w:rPr>
           <w:i/>
-        </w:rPr>
-        <w:t>rys.</w:t>
-      </w:r>
-      <w:r>
-        <w:rPr>
-          <w:i/>
-        </w:rPr>
-        <w:t xml:space="preserve"> </w:t>
-      </w:r>
-      <w:r>
-        <w:rPr>
+          <w:szCs w:val="24"/>
+        </w:rPr>
+        <w:t xml:space="preserve">Rysunek </w:t>
+      </w:r>
+      <w:r>
+        <w:rPr>
+          <w:i/>
           <w:noProof/>
           <w:szCs w:val="24"/>
         </w:rPr>
         <w:t>6</w:t>
       </w:r>
       <w:r>
+        <w:rPr>
+          <w:i/>
+        </w:rPr>
         <w:fldChar w:fldCharType="end"/>
       </w:r>
       <w:r>
+        <w:rPr>
+          <w:i/>
+        </w:rPr>
         <w:t xml:space="preserve"> - </w:t>
       </w:r>
       <w:r>
+        <w:rPr>
+          <w:i/>
+        </w:rPr>
         <w:fldChar w:fldCharType="begin"/>
       </w:r>
       <w:r>
+        <w:rPr>
+          <w:i/>
+        </w:rPr>
         <w:instrText xml:space="preserve"> REF _Ref471635207 \h </w:instrText>
       </w:r>
       <w:r>
+        <w:rPr>
+          <w:i/>
+        </w:rPr>
+        <w:instrText xml:space="preserve"> \* MERGEFORMAT </w:instrText>
+      </w:r>
+      <w:r>
+        <w:rPr>
+          <w:i/>
+        </w:rPr>
+      </w:r>
+      <w:r>
+        <w:rPr>
+          <w:i/>
+        </w:rPr>
         <w:fldChar w:fldCharType="separate"/>
       </w:r>
       <w:r>
         <w:rPr>
+          <w:i/>
+          <w:szCs w:val="24"/>
+        </w:rPr>
+        <w:t xml:space="preserve">Rysunek </w:t>
+      </w:r>
+      <w:r>
+        <w:rPr>
+          <w:i/>
           <w:noProof/>
           <w:szCs w:val="24"/>
         </w:rPr>
         <w:t>8</w:t>
       </w:r>
       <w:r>
+        <w:rPr>
+          <w:i/>
+        </w:rPr>
         <w:fldChar w:fldCharType="end"/>
       </w:r>
       <w:r>
-        <w:t xml:space="preserve"> zamieszczono </w:t>
-      </w:r>
-      <w:r>
-        <w:t>pozostałe palety barw używane w aplikacji, przygotowane za pomocą narzędzia Contrast-A.</w:t>
+        <w:t xml:space="preserve"> przedstawiają</w:t>
+      </w:r>
+      <w:r>
+        <w:t xml:space="preserve"> </w:t>
+      </w:r>
+      <w:r>
+        <w:t xml:space="preserve">pozostałe palety barw używane w aplikacji, przygotowane za pomocą narzędzia </w:t>
+      </w:r>
+      <w:proofErr w:type="spellStart"/>
+      <w:r>
+        <w:t>Contrast</w:t>
+      </w:r>
+      <w:proofErr w:type="spellEnd"/>
+      <w:r>
+        <w:t>-A.</w:t>
       </w:r>
       <w:r>
         <w:t xml:space="preserve"> </w:t>
@@ -8999,8 +9285,8 @@
           <w:i/>
         </w:rPr>
       </w:pPr>
-      <w:bookmarkStart w:id="31" w:name="_Ref471635119"/>
-      <w:bookmarkStart w:id="32" w:name="_Toc471648963"/>
+      <w:bookmarkStart w:id="30" w:name="_Ref471635119"/>
+      <w:bookmarkStart w:id="31" w:name="_Toc471654340"/>
       <w:r>
         <w:rPr>
           <w:i/>
@@ -9038,14 +9324,14 @@
         </w:rPr>
         <w:fldChar w:fldCharType="end"/>
       </w:r>
+      <w:bookmarkEnd w:id="30"/>
+      <w:r>
+        <w:rPr>
+          <w:i/>
+        </w:rPr>
+        <w:t xml:space="preserve"> Główny logotyp sklepu</w:t>
+      </w:r>
       <w:bookmarkEnd w:id="31"/>
-      <w:r>
-        <w:rPr>
-          <w:i/>
-        </w:rPr>
-        <w:t xml:space="preserve"> Główny logotyp sklepu</w:t>
-      </w:r>
-      <w:bookmarkEnd w:id="32"/>
       <w:r>
         <w:rPr>
           <w:i/>
@@ -9131,9 +9417,9 @@
           <w:szCs w:val="24"/>
         </w:rPr>
       </w:pPr>
+      <w:bookmarkStart w:id="32" w:name="_Ref471634976"/>
       <w:bookmarkStart w:id="33" w:name="_Ref471634966"/>
-      <w:bookmarkStart w:id="34" w:name="_Ref471634976"/>
-      <w:bookmarkStart w:id="35" w:name="_Toc471648964"/>
+      <w:bookmarkStart w:id="34" w:name="_Toc471654341"/>
       <w:r>
         <w:rPr>
           <w:sz w:val="24"/>
@@ -9177,7 +9463,7 @@
         </w:rPr>
         <w:fldChar w:fldCharType="end"/>
       </w:r>
-      <w:bookmarkEnd w:id="34"/>
+      <w:bookmarkEnd w:id="32"/>
       <w:r>
         <w:rPr>
           <w:sz w:val="24"/>
@@ -9193,7 +9479,7 @@
         <w:t>Zastosowana w projekcie paleta barw 1</w:t>
       </w:r>
       <w:bookmarkEnd w:id="33"/>
-      <w:bookmarkEnd w:id="35"/>
+      <w:bookmarkEnd w:id="34"/>
     </w:p>
     <w:p>
       <w:pPr>
@@ -9209,7 +9495,6 @@
           <w:noProof/>
           <w:lang w:eastAsia="pl-PL"/>
         </w:rPr>
-        <w:lastRenderedPageBreak/>
         <w:drawing>
           <wp:inline distT="0" distB="0" distL="0" distR="0">
             <wp:extent cx="5753100" cy="3209925"/>
@@ -9269,8 +9554,8 @@
           <w:szCs w:val="24"/>
         </w:rPr>
       </w:pPr>
-      <w:bookmarkStart w:id="36" w:name="_Ref471635205"/>
-      <w:bookmarkStart w:id="37" w:name="_Toc471648965"/>
+      <w:bookmarkStart w:id="35" w:name="_Ref471635205"/>
+      <w:bookmarkStart w:id="36" w:name="_Toc471654342"/>
       <w:r>
         <w:rPr>
           <w:sz w:val="24"/>
@@ -9314,7 +9599,7 @@
         </w:rPr>
         <w:fldChar w:fldCharType="end"/>
       </w:r>
-      <w:bookmarkEnd w:id="36"/>
+      <w:bookmarkEnd w:id="35"/>
       <w:r>
         <w:rPr>
           <w:sz w:val="24"/>
@@ -9322,7 +9607,7 @@
         </w:rPr>
         <w:t xml:space="preserve"> Zastosowana w projekcie paleta barw 2</w:t>
       </w:r>
-      <w:bookmarkEnd w:id="37"/>
+      <w:bookmarkEnd w:id="36"/>
     </w:p>
     <w:p>
       <w:pPr>
@@ -9402,7 +9687,7 @@
           <w:szCs w:val="24"/>
         </w:rPr>
       </w:pPr>
-      <w:bookmarkStart w:id="38" w:name="_Toc471648966"/>
+      <w:bookmarkStart w:id="37" w:name="_Toc471654343"/>
       <w:r>
         <w:rPr>
           <w:sz w:val="24"/>
@@ -9460,7 +9745,7 @@
         </w:rPr>
         <w:t>3</w:t>
       </w:r>
-      <w:bookmarkEnd w:id="38"/>
+      <w:bookmarkEnd w:id="37"/>
     </w:p>
     <w:p>
       <w:pPr>
@@ -9482,9 +9767,8 @@
         <w:jc w:val="center"/>
       </w:pPr>
       <w:r>
-        <w:lastRenderedPageBreak/>
         <w:pict>
-          <v:shape id="_x0000_i1163" type="#_x0000_t75" style="width:453pt;height:252.75pt">
+          <v:shape id="_x0000_i1028" type="#_x0000_t75" style="width:453pt;height:252.75pt">
             <v:imagedata r:id="rId13" o:title="ContrastA_04"/>
           </v:shape>
         </w:pict>
@@ -9499,8 +9783,8 @@
           <w:szCs w:val="24"/>
         </w:rPr>
       </w:pPr>
-      <w:bookmarkStart w:id="39" w:name="_Ref471635207"/>
-      <w:bookmarkStart w:id="40" w:name="_Toc471648967"/>
+      <w:bookmarkStart w:id="38" w:name="_Ref471635207"/>
+      <w:bookmarkStart w:id="39" w:name="_Toc471654344"/>
       <w:r>
         <w:rPr>
           <w:sz w:val="24"/>
@@ -9544,7 +9828,7 @@
         </w:rPr>
         <w:fldChar w:fldCharType="end"/>
       </w:r>
-      <w:bookmarkEnd w:id="39"/>
+      <w:bookmarkEnd w:id="38"/>
       <w:r>
         <w:rPr>
           <w:sz w:val="24"/>
@@ -9559,7 +9843,7 @@
         </w:rPr>
         <w:t>4</w:t>
       </w:r>
-      <w:bookmarkEnd w:id="40"/>
+      <w:bookmarkEnd w:id="39"/>
     </w:p>
     <w:p/>
     <w:p/>
@@ -9579,73 +9863,133 @@
     <w:p/>
     <w:p/>
     <w:p/>
-    <w:p/>
     <w:p>
       <w:pPr>
         <w:pStyle w:val="Podtytu"/>
         <w:outlineLvl w:val="1"/>
       </w:pPr>
-      <w:bookmarkStart w:id="41" w:name="_Toc471649050"/>
+      <w:bookmarkStart w:id="40" w:name="_Toc471654327"/>
       <w:r>
         <w:lastRenderedPageBreak/>
         <w:t>6.2 Projekt graficzny web/desktop</w:t>
       </w:r>
-      <w:bookmarkEnd w:id="41"/>
+      <w:bookmarkEnd w:id="40"/>
     </w:p>
     <w:p>
       <w:pPr>
         <w:ind w:firstLine="708"/>
-      </w:pPr>
-      <w:r>
-        <w:t>Na rys.</w:t>
+        <w:jc w:val="both"/>
+      </w:pPr>
+      <w:r>
+        <w:t xml:space="preserve">Załączone </w:t>
+      </w:r>
+      <w:r>
+        <w:rPr>
+          <w:i/>
+        </w:rPr>
+        <w:fldChar w:fldCharType="begin"/>
+      </w:r>
+      <w:r>
+        <w:rPr>
+          <w:i/>
+        </w:rPr>
+        <w:instrText xml:space="preserve"> REF _Ref471648889 \h </w:instrText>
+      </w:r>
+      <w:r>
+        <w:rPr>
+          <w:i/>
+        </w:rPr>
+        <w:instrText xml:space="preserve"> \* MERGEFORMAT </w:instrText>
+      </w:r>
+      <w:r>
+        <w:rPr>
+          <w:i/>
+        </w:rPr>
+      </w:r>
+      <w:r>
+        <w:rPr>
+          <w:i/>
+        </w:rPr>
+        <w:fldChar w:fldCharType="separate"/>
+      </w:r>
+      <w:r>
+        <w:rPr>
+          <w:i/>
+        </w:rPr>
+        <w:t xml:space="preserve">Rysunek </w:t>
+      </w:r>
+      <w:r>
+        <w:rPr>
+          <w:i/>
+          <w:noProof/>
+        </w:rPr>
+        <w:t>9</w:t>
+      </w:r>
+      <w:r>
+        <w:rPr>
+          <w:i/>
+        </w:rPr>
+        <w:fldChar w:fldCharType="end"/>
+      </w:r>
+      <w:r>
+        <w:rPr>
+          <w:i/>
+        </w:rPr>
+        <w:t xml:space="preserve"> - </w:t>
+      </w:r>
+      <w:r>
+        <w:rPr>
+          <w:i/>
+        </w:rPr>
+        <w:fldChar w:fldCharType="begin"/>
+      </w:r>
+      <w:r>
+        <w:rPr>
+          <w:i/>
+        </w:rPr>
+        <w:instrText xml:space="preserve"> REF _Ref471648893 \h </w:instrText>
+      </w:r>
+      <w:r>
+        <w:rPr>
+          <w:i/>
+        </w:rPr>
+        <w:instrText xml:space="preserve"> \* MERGEFORMAT </w:instrText>
+      </w:r>
+      <w:r>
+        <w:rPr>
+          <w:i/>
+        </w:rPr>
+      </w:r>
+      <w:r>
+        <w:rPr>
+          <w:i/>
+        </w:rPr>
+        <w:fldChar w:fldCharType="separate"/>
+      </w:r>
+      <w:r>
+        <w:rPr>
+          <w:i/>
+        </w:rPr>
+        <w:t xml:space="preserve">Rysunek </w:t>
+      </w:r>
+      <w:r>
+        <w:rPr>
+          <w:i/>
+          <w:noProof/>
+        </w:rPr>
+        <w:t>13</w:t>
+      </w:r>
+      <w:r>
+        <w:rPr>
+          <w:i/>
+        </w:rPr>
+        <w:fldChar w:fldCharType="end"/>
       </w:r>
       <w:r>
         <w:t xml:space="preserve"> </w:t>
       </w:r>
       <w:r>
-        <w:fldChar w:fldCharType="begin"/>
-      </w:r>
-      <w:r>
-        <w:instrText xml:space="preserve"> REF _Ref471648889 \h </w:instrText>
-      </w:r>
-      <w:r>
-        <w:fldChar w:fldCharType="separate"/>
-      </w:r>
-      <w:r>
-        <w:rPr>
-          <w:noProof/>
-        </w:rPr>
-        <w:t>9</w:t>
-      </w:r>
-      <w:r>
-        <w:fldChar w:fldCharType="end"/>
-      </w:r>
-      <w:r>
-        <w:t xml:space="preserve"> - </w:t>
-      </w:r>
-      <w:r>
-        <w:fldChar w:fldCharType="begin"/>
-      </w:r>
-      <w:r>
-        <w:instrText xml:space="preserve"> REF _Ref471648893 \h </w:instrText>
-      </w:r>
-      <w:r>
-        <w:fldChar w:fldCharType="separate"/>
-      </w:r>
-      <w:r>
-        <w:rPr>
-          <w:noProof/>
-        </w:rPr>
-        <w:t>13</w:t>
-      </w:r>
-      <w:r>
-        <w:fldChar w:fldCharType="end"/>
-      </w:r>
-      <w:r>
-        <w:t xml:space="preserve"> </w:t>
-      </w:r>
-      <w:r>
-        <w:t>zamieszczono</w:t>
+        <w:t>przedstawiają</w:t>
       </w:r>
       <w:r>
         <w:t xml:space="preserve"> zrzuty ekranu projektu graficznego</w:t>
@@ -9710,27 +10054,40 @@
       <w:pPr>
         <w:pStyle w:val="Styl1"/>
       </w:pPr>
-      <w:bookmarkStart w:id="42" w:name="_Ref471648889"/>
-      <w:bookmarkStart w:id="43" w:name="_Toc471648968"/>
+      <w:bookmarkStart w:id="41" w:name="_Ref471648889"/>
+      <w:bookmarkStart w:id="42" w:name="_Toc471654345"/>
       <w:r>
         <w:t xml:space="preserve">Rysunek </w:t>
       </w:r>
-      <w:fldSimple w:instr=" SEQ Rysunek \* ARABIC ">
-        <w:r>
-          <w:rPr>
-            <w:noProof/>
-          </w:rPr>
-          <w:t>9</w:t>
-        </w:r>
-      </w:fldSimple>
+      <w:r>
+        <w:fldChar w:fldCharType="begin"/>
+      </w:r>
+      <w:r>
+        <w:instrText xml:space="preserve"> SEQ Rysunek \* ARABIC </w:instrText>
+      </w:r>
+      <w:r>
+        <w:fldChar w:fldCharType="separate"/>
+      </w:r>
+      <w:r>
+        <w:rPr>
+          <w:noProof/>
+        </w:rPr>
+        <w:t>9</w:t>
+      </w:r>
+      <w:r>
+        <w:rPr>
+          <w:noProof/>
+        </w:rPr>
+        <w:fldChar w:fldCharType="end"/>
+      </w:r>
+      <w:bookmarkEnd w:id="41"/>
+      <w:r>
+        <w:rPr>
+          <w:noProof/>
+        </w:rPr>
+        <w:t xml:space="preserve"> Strona główna aplikacji</w:t>
+      </w:r>
       <w:bookmarkEnd w:id="42"/>
-      <w:r>
-        <w:rPr>
-          <w:noProof/>
-        </w:rPr>
-        <w:t xml:space="preserve"> Strona główna aplikacji</w:t>
-      </w:r>
-      <w:bookmarkEnd w:id="43"/>
     </w:p>
     <w:p/>
     <w:p/>
@@ -9786,22 +10143,35 @@
       <w:pPr>
         <w:pStyle w:val="Styl1"/>
       </w:pPr>
-      <w:bookmarkStart w:id="44" w:name="_Toc471648969"/>
+      <w:bookmarkStart w:id="43" w:name="_Toc471654346"/>
       <w:r>
         <w:t xml:space="preserve">Rysunek </w:t>
       </w:r>
-      <w:fldSimple w:instr=" SEQ Rysunek \* ARABIC ">
-        <w:r>
-          <w:rPr>
-            <w:noProof/>
-          </w:rPr>
-          <w:t>10</w:t>
-        </w:r>
-      </w:fldSimple>
+      <w:r>
+        <w:fldChar w:fldCharType="begin"/>
+      </w:r>
+      <w:r>
+        <w:instrText xml:space="preserve"> SEQ Rysunek \* ARABIC </w:instrText>
+      </w:r>
+      <w:r>
+        <w:fldChar w:fldCharType="separate"/>
+      </w:r>
+      <w:r>
+        <w:rPr>
+          <w:noProof/>
+        </w:rPr>
+        <w:t>10</w:t>
+      </w:r>
+      <w:r>
+        <w:rPr>
+          <w:noProof/>
+        </w:rPr>
+        <w:fldChar w:fldCharType="end"/>
+      </w:r>
       <w:r>
         <w:t xml:space="preserve"> Panel analityczny</w:t>
       </w:r>
-      <w:bookmarkEnd w:id="44"/>
+      <w:bookmarkEnd w:id="43"/>
     </w:p>
     <w:p/>
     <w:p/>
@@ -9853,22 +10223,35 @@
       <w:pPr>
         <w:pStyle w:val="Styl1"/>
       </w:pPr>
-      <w:bookmarkStart w:id="45" w:name="_Toc471648970"/>
+      <w:bookmarkStart w:id="44" w:name="_Toc471654347"/>
       <w:r>
         <w:t xml:space="preserve">Rysunek </w:t>
       </w:r>
-      <w:fldSimple w:instr=" SEQ Rysunek \* ARABIC ">
-        <w:r>
-          <w:rPr>
-            <w:noProof/>
-          </w:rPr>
-          <w:t>11</w:t>
-        </w:r>
-      </w:fldSimple>
+      <w:r>
+        <w:fldChar w:fldCharType="begin"/>
+      </w:r>
+      <w:r>
+        <w:instrText xml:space="preserve"> SEQ Rysunek \* ARABIC </w:instrText>
+      </w:r>
+      <w:r>
+        <w:fldChar w:fldCharType="separate"/>
+      </w:r>
+      <w:r>
+        <w:rPr>
+          <w:noProof/>
+        </w:rPr>
+        <w:t>11</w:t>
+      </w:r>
+      <w:r>
+        <w:rPr>
+          <w:noProof/>
+        </w:rPr>
+        <w:fldChar w:fldCharType="end"/>
+      </w:r>
       <w:r>
         <w:t xml:space="preserve"> Lista produktów oraz dostępne filtry</w:t>
       </w:r>
-      <w:bookmarkEnd w:id="45"/>
+      <w:bookmarkEnd w:id="44"/>
     </w:p>
     <w:p/>
     <w:p>
@@ -9919,22 +10302,35 @@
       <w:pPr>
         <w:pStyle w:val="Styl1"/>
       </w:pPr>
-      <w:bookmarkStart w:id="46" w:name="_Toc471648971"/>
+      <w:bookmarkStart w:id="45" w:name="_Toc471654348"/>
       <w:r>
         <w:t xml:space="preserve">Rysunek </w:t>
       </w:r>
-      <w:fldSimple w:instr=" SEQ Rysunek \* ARABIC ">
-        <w:r>
-          <w:rPr>
-            <w:noProof/>
-          </w:rPr>
-          <w:t>12</w:t>
-        </w:r>
-      </w:fldSimple>
+      <w:r>
+        <w:fldChar w:fldCharType="begin"/>
+      </w:r>
+      <w:r>
+        <w:instrText xml:space="preserve"> SEQ Rysunek \* ARABIC </w:instrText>
+      </w:r>
+      <w:r>
+        <w:fldChar w:fldCharType="separate"/>
+      </w:r>
+      <w:r>
+        <w:rPr>
+          <w:noProof/>
+        </w:rPr>
+        <w:t>12</w:t>
+      </w:r>
+      <w:r>
+        <w:rPr>
+          <w:noProof/>
+        </w:rPr>
+        <w:fldChar w:fldCharType="end"/>
+      </w:r>
       <w:r>
         <w:t xml:space="preserve"> Panel administracyjny - edycja pozycji</w:t>
       </w:r>
-      <w:bookmarkEnd w:id="46"/>
+      <w:bookmarkEnd w:id="45"/>
     </w:p>
     <w:p/>
     <w:p>
@@ -9984,90 +10380,178 @@
       <w:pPr>
         <w:pStyle w:val="Styl1"/>
       </w:pPr>
-      <w:bookmarkStart w:id="47" w:name="_Ref471648893"/>
-      <w:bookmarkStart w:id="48" w:name="_Toc471648972"/>
+      <w:bookmarkStart w:id="46" w:name="_Ref471648893"/>
+      <w:bookmarkStart w:id="47" w:name="_Toc471654349"/>
       <w:r>
         <w:t xml:space="preserve">Rysunek </w:t>
       </w:r>
-      <w:fldSimple w:instr=" SEQ Rysunek \* ARABIC ">
-        <w:r>
-          <w:rPr>
-            <w:noProof/>
-          </w:rPr>
-          <w:t>13</w:t>
-        </w:r>
-      </w:fldSimple>
+      <w:r>
+        <w:fldChar w:fldCharType="begin"/>
+      </w:r>
+      <w:r>
+        <w:instrText xml:space="preserve"> SEQ Rysunek \* ARABIC </w:instrText>
+      </w:r>
+      <w:r>
+        <w:fldChar w:fldCharType="separate"/>
+      </w:r>
+      <w:r>
+        <w:rPr>
+          <w:noProof/>
+        </w:rPr>
+        <w:t>13</w:t>
+      </w:r>
+      <w:r>
+        <w:rPr>
+          <w:noProof/>
+        </w:rPr>
+        <w:fldChar w:fldCharType="end"/>
+      </w:r>
+      <w:bookmarkEnd w:id="46"/>
+      <w:r>
+        <w:t xml:space="preserve"> Koszyk zamówień</w:t>
+      </w:r>
       <w:bookmarkEnd w:id="47"/>
-      <w:r>
-        <w:t xml:space="preserve"> Koszyk zamówień</w:t>
-      </w:r>
-      <w:bookmarkEnd w:id="48"/>
     </w:p>
     <w:p>
       <w:pPr>
         <w:pStyle w:val="Podtytu"/>
         <w:outlineLvl w:val="1"/>
       </w:pPr>
-      <w:bookmarkStart w:id="49" w:name="_Toc471649051"/>
+      <w:bookmarkStart w:id="48" w:name="_Toc471654328"/>
       <w:r>
         <w:lastRenderedPageBreak/>
         <w:t>6.3 Projekt graficzny mobile</w:t>
       </w:r>
-      <w:bookmarkEnd w:id="49"/>
+      <w:bookmarkEnd w:id="48"/>
     </w:p>
     <w:p>
       <w:pPr>
         <w:ind w:firstLine="708"/>
-      </w:pPr>
-      <w:r>
-        <w:t xml:space="preserve">Na rys. </w:t>
-      </w:r>
-      <w:r>
+        <w:jc w:val="both"/>
+      </w:pPr>
+      <w:bookmarkStart w:id="49" w:name="_GoBack"/>
+      <w:r>
+        <w:t>Załączone</w:t>
+      </w:r>
+      <w:r>
+        <w:t xml:space="preserve"> </w:t>
+      </w:r>
+      <w:r>
+        <w:rPr>
+          <w:i/>
+        </w:rPr>
         <w:fldChar w:fldCharType="begin"/>
       </w:r>
       <w:r>
+        <w:rPr>
+          <w:i/>
+        </w:rPr>
         <w:instrText xml:space="preserve"> REF _Ref471648934 \h </w:instrText>
       </w:r>
       <w:r>
+        <w:rPr>
+          <w:i/>
+        </w:rPr>
+        <w:instrText xml:space="preserve"> \* MERGEFORMAT </w:instrText>
+      </w:r>
+      <w:r>
+        <w:rPr>
+          <w:i/>
+        </w:rPr>
+      </w:r>
+      <w:r>
+        <w:rPr>
+          <w:i/>
+        </w:rPr>
         <w:fldChar w:fldCharType="separate"/>
       </w:r>
       <w:r>
         <w:rPr>
+          <w:i/>
+        </w:rPr>
+        <w:t xml:space="preserve">Rysunek </w:t>
+      </w:r>
+      <w:r>
+        <w:rPr>
+          <w:i/>
           <w:noProof/>
         </w:rPr>
         <w:t>14</w:t>
       </w:r>
       <w:r>
+        <w:rPr>
+          <w:i/>
+        </w:rPr>
         <w:fldChar w:fldCharType="end"/>
       </w:r>
       <w:r>
+        <w:rPr>
+          <w:i/>
+        </w:rPr>
         <w:t xml:space="preserve"> - </w:t>
       </w:r>
       <w:r>
+        <w:rPr>
+          <w:i/>
+        </w:rPr>
         <w:fldChar w:fldCharType="begin"/>
       </w:r>
       <w:r>
+        <w:rPr>
+          <w:i/>
+        </w:rPr>
         <w:instrText xml:space="preserve"> REF _Ref471648936 \h </w:instrText>
       </w:r>
       <w:r>
+        <w:rPr>
+          <w:i/>
+        </w:rPr>
+        <w:instrText xml:space="preserve"> \* MERGEFORMAT </w:instrText>
+      </w:r>
+      <w:r>
+        <w:rPr>
+          <w:i/>
+        </w:rPr>
+      </w:r>
+      <w:r>
+        <w:rPr>
+          <w:i/>
+        </w:rPr>
         <w:fldChar w:fldCharType="separate"/>
       </w:r>
       <w:r>
         <w:rPr>
+          <w:i/>
+        </w:rPr>
+        <w:t xml:space="preserve">Rysunek </w:t>
+      </w:r>
+      <w:r>
+        <w:rPr>
+          <w:i/>
           <w:noProof/>
         </w:rPr>
         <w:t>17</w:t>
       </w:r>
       <w:r>
+        <w:rPr>
+          <w:i/>
+        </w:rPr>
         <w:fldChar w:fldCharType="end"/>
       </w:r>
       <w:r>
-        <w:t xml:space="preserve"> zamieszczono zrzuty ekranu projektu graficznego aplikacji </w:t>
+        <w:t xml:space="preserve"> </w:t>
+      </w:r>
+      <w:r>
+        <w:t>przedstawiają</w:t>
+      </w:r>
+      <w:r>
+        <w:t xml:space="preserve"> zrzuty ekranu projektu graficznego aplikacji </w:t>
       </w:r>
       <w:r>
         <w:t>mobile</w:t>
       </w:r>
     </w:p>
+    <w:bookmarkEnd w:id="49"/>
     <w:p/>
     <w:p/>
     <w:p>
@@ -10121,18 +10605,31 @@
         <w:pStyle w:val="Styl1"/>
       </w:pPr>
       <w:bookmarkStart w:id="50" w:name="_Ref471648934"/>
-      <w:bookmarkStart w:id="51" w:name="_Toc471648973"/>
+      <w:bookmarkStart w:id="51" w:name="_Toc471654350"/>
       <w:r>
         <w:t xml:space="preserve">Rysunek </w:t>
       </w:r>
-      <w:fldSimple w:instr=" SEQ Rysunek \* ARABIC ">
-        <w:r>
-          <w:rPr>
-            <w:noProof/>
-          </w:rPr>
-          <w:t>14</w:t>
-        </w:r>
-      </w:fldSimple>
+      <w:r>
+        <w:fldChar w:fldCharType="begin"/>
+      </w:r>
+      <w:r>
+        <w:instrText xml:space="preserve"> SEQ Rysunek \* ARABIC </w:instrText>
+      </w:r>
+      <w:r>
+        <w:fldChar w:fldCharType="separate"/>
+      </w:r>
+      <w:r>
+        <w:rPr>
+          <w:noProof/>
+        </w:rPr>
+        <w:t>14</w:t>
+      </w:r>
+      <w:r>
+        <w:rPr>
+          <w:noProof/>
+        </w:rPr>
+        <w:fldChar w:fldCharType="end"/>
+      </w:r>
       <w:bookmarkEnd w:id="50"/>
       <w:r>
         <w:t xml:space="preserve"> Ekran główny</w:t>
@@ -10193,18 +10690,31 @@
       <w:pPr>
         <w:pStyle w:val="Styl1"/>
       </w:pPr>
-      <w:bookmarkStart w:id="52" w:name="_Toc471648974"/>
+      <w:bookmarkStart w:id="52" w:name="_Toc471654351"/>
       <w:r>
         <w:t xml:space="preserve">Rysunek </w:t>
       </w:r>
-      <w:fldSimple w:instr=" SEQ Rysunek \* ARABIC ">
-        <w:r>
-          <w:rPr>
-            <w:noProof/>
-          </w:rPr>
-          <w:t>15</w:t>
-        </w:r>
-      </w:fldSimple>
+      <w:r>
+        <w:fldChar w:fldCharType="begin"/>
+      </w:r>
+      <w:r>
+        <w:instrText xml:space="preserve"> SEQ Rysunek \* ARABIC </w:instrText>
+      </w:r>
+      <w:r>
+        <w:fldChar w:fldCharType="separate"/>
+      </w:r>
+      <w:r>
+        <w:rPr>
+          <w:noProof/>
+        </w:rPr>
+        <w:t>15</w:t>
+      </w:r>
+      <w:r>
+        <w:rPr>
+          <w:noProof/>
+        </w:rPr>
+        <w:fldChar w:fldCharType="end"/>
+      </w:r>
       <w:r>
         <w:t xml:space="preserve"> Koszyk zakupów</w:t>
       </w:r>
@@ -10264,18 +10774,31 @@
       <w:pPr>
         <w:pStyle w:val="Styl1"/>
       </w:pPr>
-      <w:bookmarkStart w:id="53" w:name="_Toc471648975"/>
+      <w:bookmarkStart w:id="53" w:name="_Toc471654352"/>
       <w:r>
         <w:t xml:space="preserve">Rysunek </w:t>
       </w:r>
-      <w:fldSimple w:instr=" SEQ Rysunek \* ARABIC ">
-        <w:r>
-          <w:rPr>
-            <w:noProof/>
-          </w:rPr>
-          <w:t>16</w:t>
-        </w:r>
-      </w:fldSimple>
+      <w:r>
+        <w:fldChar w:fldCharType="begin"/>
+      </w:r>
+      <w:r>
+        <w:instrText xml:space="preserve"> SEQ Rysunek \* ARABIC </w:instrText>
+      </w:r>
+      <w:r>
+        <w:fldChar w:fldCharType="separate"/>
+      </w:r>
+      <w:r>
+        <w:rPr>
+          <w:noProof/>
+        </w:rPr>
+        <w:t>16</w:t>
+      </w:r>
+      <w:r>
+        <w:rPr>
+          <w:noProof/>
+        </w:rPr>
+        <w:fldChar w:fldCharType="end"/>
+      </w:r>
       <w:r>
         <w:t xml:space="preserve"> Lista produktów</w:t>
       </w:r>
@@ -10337,18 +10860,31 @@
         <w:pStyle w:val="Styl1"/>
       </w:pPr>
       <w:bookmarkStart w:id="54" w:name="_Ref471648936"/>
-      <w:bookmarkStart w:id="55" w:name="_Toc471648976"/>
+      <w:bookmarkStart w:id="55" w:name="_Toc471654353"/>
       <w:r>
         <w:t xml:space="preserve">Rysunek </w:t>
       </w:r>
-      <w:fldSimple w:instr=" SEQ Rysunek \* ARABIC ">
-        <w:r>
-          <w:rPr>
-            <w:noProof/>
-          </w:rPr>
-          <w:t>17</w:t>
-        </w:r>
-      </w:fldSimple>
+      <w:r>
+        <w:fldChar w:fldCharType="begin"/>
+      </w:r>
+      <w:r>
+        <w:instrText xml:space="preserve"> SEQ Rysunek \* ARABIC </w:instrText>
+      </w:r>
+      <w:r>
+        <w:fldChar w:fldCharType="separate"/>
+      </w:r>
+      <w:r>
+        <w:rPr>
+          <w:noProof/>
+        </w:rPr>
+        <w:t>17</w:t>
+      </w:r>
+      <w:r>
+        <w:rPr>
+          <w:noProof/>
+        </w:rPr>
+        <w:fldChar w:fldCharType="end"/>
+      </w:r>
       <w:bookmarkEnd w:id="54"/>
       <w:r>
         <w:t xml:space="preserve"> Realizowanie koszyka</w:t>
@@ -10370,7 +10906,7 @@
         <w:pStyle w:val="Podtytu"/>
         <w:outlineLvl w:val="0"/>
       </w:pPr>
-      <w:bookmarkStart w:id="56" w:name="_Toc471649052"/>
+      <w:bookmarkStart w:id="56" w:name="_Toc471654329"/>
       <w:r>
         <w:lastRenderedPageBreak/>
         <w:t>Spis tabel</w:t>
@@ -10424,30 +10960,14 @@
         </w:rPr>
         <w:fldChar w:fldCharType="separate"/>
       </w:r>
-      <w:hyperlink w:anchor="_Toc471648977" w:history="1">
+      <w:hyperlink w:anchor="_Toc471654331" w:history="1">
         <w:r>
           <w:rPr>
             <w:rStyle w:val="Hipercze"/>
             <w:i/>
             <w:noProof/>
           </w:rPr>
-          <w:t>Tabela 1</w:t>
-        </w:r>
-        <w:r>
-          <w:rPr>
-            <w:rStyle w:val="Hipercze"/>
-            <w:i/>
-            <w:noProof/>
-          </w:rPr>
-          <w:t xml:space="preserve"> </w:t>
-        </w:r>
-        <w:r>
-          <w:rPr>
-            <w:rStyle w:val="Hipercze"/>
-            <w:i/>
-            <w:noProof/>
-          </w:rPr>
-          <w:t>Testowanie użyteczności aplikacji</w:t>
+          <w:t>Tabela 1Testowanie użyteczności aplikacji</w:t>
         </w:r>
         <w:r>
           <w:rPr>
@@ -10471,7 +10991,7 @@
             <w:noProof/>
             <w:webHidden/>
           </w:rPr>
-          <w:instrText xml:space="preserve"> PAGEREF _Toc471648977 \h </w:instrText>
+          <w:instrText xml:space="preserve"> PAGEREF _Toc471654331 \h </w:instrText>
         </w:r>
         <w:r>
           <w:rPr>
@@ -10520,7 +11040,7 @@
           <w:lang w:eastAsia="pl-PL"/>
         </w:rPr>
       </w:pPr>
-      <w:hyperlink w:anchor="_Toc471648978" w:history="1">
+      <w:hyperlink w:anchor="_Toc471654332" w:history="1">
         <w:r>
           <w:rPr>
             <w:rStyle w:val="Hipercze"/>
@@ -10551,7 +11071,7 @@
             <w:noProof/>
             <w:webHidden/>
           </w:rPr>
-          <w:instrText xml:space="preserve"> PAGEREF _Toc471648978 \h </w:instrText>
+          <w:instrText xml:space="preserve"> PAGEREF _Toc471654332 \h </w:instrText>
         </w:r>
         <w:r>
           <w:rPr>
@@ -10600,7 +11120,7 @@
           <w:lang w:eastAsia="pl-PL"/>
         </w:rPr>
       </w:pPr>
-      <w:hyperlink w:anchor="_Toc471648979" w:history="1">
+      <w:hyperlink w:anchor="_Toc471654333" w:history="1">
         <w:r>
           <w:rPr>
             <w:rStyle w:val="Hipercze"/>
@@ -10631,7 +11151,7 @@
             <w:noProof/>
             <w:webHidden/>
           </w:rPr>
-          <w:instrText xml:space="preserve"> PAGEREF _Toc471648979 \h </w:instrText>
+          <w:instrText xml:space="preserve"> PAGEREF _Toc471654333 \h </w:instrText>
         </w:r>
         <w:r>
           <w:rPr>
@@ -10680,7 +11200,7 @@
           <w:lang w:eastAsia="pl-PL"/>
         </w:rPr>
       </w:pPr>
-      <w:hyperlink w:anchor="_Toc471648980" w:history="1">
+      <w:hyperlink w:anchor="_Toc471654334" w:history="1">
         <w:r>
           <w:rPr>
             <w:rStyle w:val="Hipercze"/>
@@ -10711,7 +11231,7 @@
             <w:noProof/>
             <w:webHidden/>
           </w:rPr>
-          <w:instrText xml:space="preserve"> PAGEREF _Toc471648980 \h </w:instrText>
+          <w:instrText xml:space="preserve"> PAGEREF _Toc471654334 \h </w:instrText>
         </w:r>
         <w:r>
           <w:rPr>
@@ -10760,7 +11280,7 @@
           <w:lang w:eastAsia="pl-PL"/>
         </w:rPr>
       </w:pPr>
-      <w:hyperlink w:anchor="_Toc471648981" w:history="1">
+      <w:hyperlink w:anchor="_Toc471654335" w:history="1">
         <w:r>
           <w:rPr>
             <w:rStyle w:val="Hipercze"/>
@@ -10791,7 +11311,7 @@
             <w:noProof/>
             <w:webHidden/>
           </w:rPr>
-          <w:instrText xml:space="preserve"> PAGEREF _Toc471648981 \h </w:instrText>
+          <w:instrText xml:space="preserve"> PAGEREF _Toc471654335 \h </w:instrText>
         </w:r>
         <w:r>
           <w:rPr>
@@ -10840,7 +11360,7 @@
           <w:lang w:eastAsia="pl-PL"/>
         </w:rPr>
       </w:pPr>
-      <w:hyperlink w:anchor="_Toc471648982" w:history="1">
+      <w:hyperlink w:anchor="_Toc471654336" w:history="1">
         <w:r>
           <w:rPr>
             <w:rStyle w:val="Hipercze"/>
@@ -10871,7 +11391,7 @@
             <w:noProof/>
             <w:webHidden/>
           </w:rPr>
-          <w:instrText xml:space="preserve"> PAGEREF _Toc471648982 \h </w:instrText>
+          <w:instrText xml:space="preserve"> PAGEREF _Toc471654336 \h </w:instrText>
         </w:r>
         <w:r>
           <w:rPr>
@@ -10933,7 +11453,7 @@
         <w:pStyle w:val="Podtytu"/>
         <w:outlineLvl w:val="0"/>
       </w:pPr>
-      <w:bookmarkStart w:id="57" w:name="_Toc471649053"/>
+      <w:bookmarkStart w:id="57" w:name="_Toc471654330"/>
       <w:r>
         <w:t>Spis rysunków</w:t>
       </w:r>
@@ -10971,7 +11491,7 @@
         </w:rPr>
         <w:fldChar w:fldCharType="separate"/>
       </w:r>
-      <w:hyperlink w:anchor="_Toc471648960" w:history="1">
+      <w:hyperlink w:anchor="_Toc471654337" w:history="1">
         <w:r>
           <w:rPr>
             <w:rStyle w:val="Hipercze"/>
@@ -11002,7 +11522,7 @@
             <w:noProof/>
             <w:webHidden/>
           </w:rPr>
-          <w:instrText xml:space="preserve"> PAGEREF _Toc471648960 \h </w:instrText>
+          <w:instrText xml:space="preserve"> PAGEREF _Toc471654337 \h </w:instrText>
         </w:r>
         <w:r>
           <w:rPr>
@@ -11051,7 +11571,7 @@
           <w:lang w:eastAsia="pl-PL"/>
         </w:rPr>
       </w:pPr>
-      <w:hyperlink w:anchor="_Toc471648961" w:history="1">
+      <w:hyperlink w:anchor="_Toc471654338" w:history="1">
         <w:r>
           <w:rPr>
             <w:rStyle w:val="Hipercze"/>
@@ -11082,7 +11602,7 @@
             <w:noProof/>
             <w:webHidden/>
           </w:rPr>
-          <w:instrText xml:space="preserve"> PAGEREF _Toc471648961 \h </w:instrText>
+          <w:instrText xml:space="preserve"> PAGEREF _Toc471654338 \h </w:instrText>
         </w:r>
         <w:r>
           <w:rPr>
@@ -11131,30 +11651,14 @@
           <w:lang w:eastAsia="pl-PL"/>
         </w:rPr>
       </w:pPr>
-      <w:hyperlink w:anchor="_Toc471648962" w:history="1">
+      <w:hyperlink w:anchor="_Toc471654339" w:history="1">
         <w:r>
           <w:rPr>
             <w:rStyle w:val="Hipercze"/>
             <w:i/>
             <w:noProof/>
           </w:rPr>
-          <w:t>Rysunek 3</w:t>
-        </w:r>
-        <w:r>
-          <w:rPr>
-            <w:rStyle w:val="Hipercze"/>
-            <w:i/>
-            <w:noProof/>
-          </w:rPr>
-          <w:t xml:space="preserve"> </w:t>
-        </w:r>
-        <w:r>
-          <w:rPr>
-            <w:rStyle w:val="Hipercze"/>
-            <w:i/>
-            <w:noProof/>
-          </w:rPr>
-          <w:t>Diagram związków encji dla sklepu</w:t>
+          <w:t>Rysunek 3 Diagram związków encji dla sklepu</w:t>
         </w:r>
         <w:r>
           <w:rPr>
@@ -11178,7 +11682,7 @@
             <w:noProof/>
             <w:webHidden/>
           </w:rPr>
-          <w:instrText xml:space="preserve"> PAGEREF _Toc471648962 \h </w:instrText>
+          <w:instrText xml:space="preserve"> PAGEREF _Toc471654339 \h </w:instrText>
         </w:r>
         <w:r>
           <w:rPr>
@@ -11227,7 +11731,7 @@
           <w:lang w:eastAsia="pl-PL"/>
         </w:rPr>
       </w:pPr>
-      <w:hyperlink w:anchor="_Toc471648963" w:history="1">
+      <w:hyperlink w:anchor="_Toc471654340" w:history="1">
         <w:r>
           <w:rPr>
             <w:rStyle w:val="Hipercze"/>
@@ -11258,7 +11762,7 @@
             <w:noProof/>
             <w:webHidden/>
           </w:rPr>
-          <w:instrText xml:space="preserve"> PAGEREF _Toc471648963 \h </w:instrText>
+          <w:instrText xml:space="preserve"> PAGEREF _Toc471654340 \h </w:instrText>
         </w:r>
         <w:r>
           <w:rPr>
@@ -11307,7 +11811,7 @@
           <w:lang w:eastAsia="pl-PL"/>
         </w:rPr>
       </w:pPr>
-      <w:hyperlink w:anchor="_Toc471648964" w:history="1">
+      <w:hyperlink w:anchor="_Toc471654341" w:history="1">
         <w:r>
           <w:rPr>
             <w:rStyle w:val="Hipercze"/>
@@ -11338,7 +11842,7 @@
             <w:noProof/>
             <w:webHidden/>
           </w:rPr>
-          <w:instrText xml:space="preserve"> PAGEREF _Toc471648964 \h </w:instrText>
+          <w:instrText xml:space="preserve"> PAGEREF _Toc471654341 \h </w:instrText>
         </w:r>
         <w:r>
           <w:rPr>
@@ -11387,7 +11891,7 @@
           <w:lang w:eastAsia="pl-PL"/>
         </w:rPr>
       </w:pPr>
-      <w:hyperlink w:anchor="_Toc471648965" w:history="1">
+      <w:hyperlink w:anchor="_Toc471654342" w:history="1">
         <w:r>
           <w:rPr>
             <w:rStyle w:val="Hipercze"/>
@@ -11418,7 +11922,7 @@
             <w:noProof/>
             <w:webHidden/>
           </w:rPr>
-          <w:instrText xml:space="preserve"> PAGEREF _Toc471648965 \h </w:instrText>
+          <w:instrText xml:space="preserve"> PAGEREF _Toc471654342 \h </w:instrText>
         </w:r>
         <w:r>
           <w:rPr>
@@ -11467,7 +11971,7 @@
           <w:lang w:eastAsia="pl-PL"/>
         </w:rPr>
       </w:pPr>
-      <w:hyperlink w:anchor="_Toc471648966" w:history="1">
+      <w:hyperlink w:anchor="_Toc471654343" w:history="1">
         <w:r>
           <w:rPr>
             <w:rStyle w:val="Hipercze"/>
@@ -11498,7 +12002,7 @@
             <w:noProof/>
             <w:webHidden/>
           </w:rPr>
-          <w:instrText xml:space="preserve"> PAGEREF _Toc471648966 \h </w:instrText>
+          <w:instrText xml:space="preserve"> PAGEREF _Toc471654343 \h </w:instrText>
         </w:r>
         <w:r>
           <w:rPr>
@@ -11547,7 +12051,7 @@
           <w:lang w:eastAsia="pl-PL"/>
         </w:rPr>
       </w:pPr>
-      <w:hyperlink w:anchor="_Toc471648967" w:history="1">
+      <w:hyperlink w:anchor="_Toc471654344" w:history="1">
         <w:r>
           <w:rPr>
             <w:rStyle w:val="Hipercze"/>
@@ -11578,7 +12082,7 @@
             <w:noProof/>
             <w:webHidden/>
           </w:rPr>
-          <w:instrText xml:space="preserve"> PAGEREF _Toc471648967 \h </w:instrText>
+          <w:instrText xml:space="preserve"> PAGEREF _Toc471654344 \h </w:instrText>
         </w:r>
         <w:r>
           <w:rPr>
@@ -11627,7 +12131,7 @@
           <w:lang w:eastAsia="pl-PL"/>
         </w:rPr>
       </w:pPr>
-      <w:hyperlink w:anchor="_Toc471648968" w:history="1">
+      <w:hyperlink w:anchor="_Toc471654345" w:history="1">
         <w:r>
           <w:rPr>
             <w:rStyle w:val="Hipercze"/>
@@ -11658,7 +12162,7 @@
             <w:noProof/>
             <w:webHidden/>
           </w:rPr>
-          <w:instrText xml:space="preserve"> PAGEREF _Toc471648968 \h </w:instrText>
+          <w:instrText xml:space="preserve"> PAGEREF _Toc471654345 \h </w:instrText>
         </w:r>
         <w:r>
           <w:rPr>
@@ -11707,7 +12211,7 @@
           <w:lang w:eastAsia="pl-PL"/>
         </w:rPr>
       </w:pPr>
-      <w:hyperlink w:anchor="_Toc471648969" w:history="1">
+      <w:hyperlink w:anchor="_Toc471654346" w:history="1">
         <w:r>
           <w:rPr>
             <w:rStyle w:val="Hipercze"/>
@@ -11738,7 +12242,7 @@
             <w:noProof/>
             <w:webHidden/>
           </w:rPr>
-          <w:instrText xml:space="preserve"> PAGEREF _Toc471648969 \h </w:instrText>
+          <w:instrText xml:space="preserve"> PAGEREF _Toc471654346 \h </w:instrText>
         </w:r>
         <w:r>
           <w:rPr>
@@ -11787,7 +12291,7 @@
           <w:lang w:eastAsia="pl-PL"/>
         </w:rPr>
       </w:pPr>
-      <w:hyperlink w:anchor="_Toc471648970" w:history="1">
+      <w:hyperlink w:anchor="_Toc471654347" w:history="1">
         <w:r>
           <w:rPr>
             <w:rStyle w:val="Hipercze"/>
@@ -11818,7 +12322,7 @@
             <w:noProof/>
             <w:webHidden/>
           </w:rPr>
-          <w:instrText xml:space="preserve"> PAGEREF _Toc471648970 \h </w:instrText>
+          <w:instrText xml:space="preserve"> PAGEREF _Toc471654347 \h </w:instrText>
         </w:r>
         <w:r>
           <w:rPr>
@@ -11867,7 +12371,7 @@
           <w:lang w:eastAsia="pl-PL"/>
         </w:rPr>
       </w:pPr>
-      <w:hyperlink w:anchor="_Toc471648971" w:history="1">
+      <w:hyperlink w:anchor="_Toc471654348" w:history="1">
         <w:r>
           <w:rPr>
             <w:rStyle w:val="Hipercze"/>
@@ -11898,7 +12402,7 @@
             <w:noProof/>
             <w:webHidden/>
           </w:rPr>
-          <w:instrText xml:space="preserve"> PAGEREF _Toc471648971 \h </w:instrText>
+          <w:instrText xml:space="preserve"> PAGEREF _Toc471654348 \h </w:instrText>
         </w:r>
         <w:r>
           <w:rPr>
@@ -11947,7 +12451,7 @@
           <w:lang w:eastAsia="pl-PL"/>
         </w:rPr>
       </w:pPr>
-      <w:hyperlink w:anchor="_Toc471648972" w:history="1">
+      <w:hyperlink w:anchor="_Toc471654349" w:history="1">
         <w:r>
           <w:rPr>
             <w:rStyle w:val="Hipercze"/>
@@ -11978,7 +12482,7 @@
             <w:noProof/>
             <w:webHidden/>
           </w:rPr>
-          <w:instrText xml:space="preserve"> PAGEREF _Toc471648972 \h </w:instrText>
+          <w:instrText xml:space="preserve"> PAGEREF _Toc471654349 \h </w:instrText>
         </w:r>
         <w:r>
           <w:rPr>
@@ -12027,7 +12531,7 @@
           <w:lang w:eastAsia="pl-PL"/>
         </w:rPr>
       </w:pPr>
-      <w:hyperlink w:anchor="_Toc471648973" w:history="1">
+      <w:hyperlink w:anchor="_Toc471654350" w:history="1">
         <w:r>
           <w:rPr>
             <w:rStyle w:val="Hipercze"/>
@@ -12058,7 +12562,7 @@
             <w:noProof/>
             <w:webHidden/>
           </w:rPr>
-          <w:instrText xml:space="preserve"> PAGEREF _Toc471648973 \h </w:instrText>
+          <w:instrText xml:space="preserve"> PAGEREF _Toc471654350 \h </w:instrText>
         </w:r>
         <w:r>
           <w:rPr>
@@ -12107,7 +12611,7 @@
           <w:lang w:eastAsia="pl-PL"/>
         </w:rPr>
       </w:pPr>
-      <w:hyperlink w:anchor="_Toc471648974" w:history="1">
+      <w:hyperlink w:anchor="_Toc471654351" w:history="1">
         <w:r>
           <w:rPr>
             <w:rStyle w:val="Hipercze"/>
@@ -12138,7 +12642,7 @@
             <w:noProof/>
             <w:webHidden/>
           </w:rPr>
-          <w:instrText xml:space="preserve"> PAGEREF _Toc471648974 \h </w:instrText>
+          <w:instrText xml:space="preserve"> PAGEREF _Toc471654351 \h </w:instrText>
         </w:r>
         <w:r>
           <w:rPr>
@@ -12187,7 +12691,7 @@
           <w:lang w:eastAsia="pl-PL"/>
         </w:rPr>
       </w:pPr>
-      <w:hyperlink w:anchor="_Toc471648975" w:history="1">
+      <w:hyperlink w:anchor="_Toc471654352" w:history="1">
         <w:r>
           <w:rPr>
             <w:rStyle w:val="Hipercze"/>
@@ -12218,7 +12722,7 @@
             <w:noProof/>
             <w:webHidden/>
           </w:rPr>
-          <w:instrText xml:space="preserve"> PAGEREF _Toc471648975 \h </w:instrText>
+          <w:instrText xml:space="preserve"> PAGEREF _Toc471654352 \h </w:instrText>
         </w:r>
         <w:r>
           <w:rPr>
@@ -12267,7 +12771,7 @@
           <w:lang w:eastAsia="pl-PL"/>
         </w:rPr>
       </w:pPr>
-      <w:hyperlink w:anchor="_Toc471648976" w:history="1">
+      <w:hyperlink w:anchor="_Toc471654353" w:history="1">
         <w:r>
           <w:rPr>
             <w:rStyle w:val="Hipercze"/>
@@ -12298,7 +12802,7 @@
             <w:noProof/>
             <w:webHidden/>
           </w:rPr>
-          <w:instrText xml:space="preserve"> PAGEREF _Toc471648976 \h </w:instrText>
+          <w:instrText xml:space="preserve"> PAGEREF _Toc471654353 \h </w:instrText>
         </w:r>
         <w:r>
           <w:rPr>
@@ -13675,7 +14179,7 @@
 </file>
 
 <file path=customXml/itemProps1.xml><?xml version="1.0" encoding="utf-8"?>
-<ds:datastoreItem xmlns:ds="http://schemas.openxmlformats.org/officeDocument/2006/customXml" ds:itemID="{C1941F8E-4370-4AE1-B1EE-F446F7368EE2}">
+<ds:datastoreItem xmlns:ds="http://schemas.openxmlformats.org/officeDocument/2006/customXml" ds:itemID="{7590C0B3-6DC2-43DE-8E16-C763D8B12794}">
   <ds:schemaRefs>
     <ds:schemaRef ds:uri="http://schemas.openxmlformats.org/officeDocument/2006/bibliography"/>
   </ds:schemaRefs>

</xml_diff>